<commit_message>
project description is cleaned for cop4620
</commit_message>
<xml_diff>
--- a/csem.docx
+++ b/csem.docx
@@ -75,7 +75,6 @@
           <w:ilvl w:val="0"/>
           <w:numId w:val="17"/>
         </w:numPr>
-        <w:spacing w:line="360" w:lineRule="auto"/>
         <w:rPr>
           <w:rFonts w:ascii="Courier New" w:hAnsi="Courier New" w:cs="Courier New"/>
           <w:sz w:val="20"/>
@@ -325,23 +324,13 @@
         </w:rPr>
         <w:t xml:space="preserve">lab </w:t>
       </w:r>
-      <w:proofErr w:type="spellStart"/>
       <w:r>
         <w:rPr>
           <w:rFonts w:ascii="Times"/>
           <w:spacing w:val="-3"/>
           <w:sz w:val="20"/>
         </w:rPr>
-        <w:t>iff</w:t>
-      </w:r>
-      <w:proofErr w:type="spellEnd"/>
-      <w:r>
-        <w:rPr>
-          <w:rFonts w:ascii="Times"/>
-          <w:spacing w:val="-3"/>
-          <w:sz w:val="20"/>
-        </w:rPr>
-        <w:t xml:space="preserve"> </w:t>
+        <w:t xml:space="preserve">if </w:t>
       </w:r>
       <w:r>
         <w:rPr>
@@ -567,7 +556,7 @@
           <w:i/>
           <w:sz w:val="20"/>
         </w:rPr>
-        <w:t xml:space="preserve">name x </w:t>
+        <w:t xml:space="preserve">x </w:t>
       </w:r>
       <w:r>
         <w:rPr>
@@ -931,43 +920,90 @@
       <w:r>
         <w:rPr>
           <w:rFonts w:ascii="Times"/>
-          <w:i/>
-          <w:sz w:val="20"/>
-        </w:rPr>
-        <w:t>n</w:t>
-      </w:r>
-      <w:r>
-        <w:rPr>
-          <w:rFonts w:ascii="Times"/>
-          <w:i/>
-          <w:sz w:val="20"/>
-        </w:rPr>
-        <w:tab/>
-      </w:r>
-      <w:proofErr w:type="gramStart"/>
-      <w:r>
-        <w:rPr>
-          <w:rFonts w:ascii="Times"/>
-          <w:sz w:val="20"/>
-        </w:rPr>
-        <w:t>allocate</w:t>
-      </w:r>
-      <w:proofErr w:type="gramEnd"/>
-      <w:r>
-        <w:rPr>
-          <w:rFonts w:ascii="Times"/>
-          <w:sz w:val="20"/>
-        </w:rPr>
-        <w:t xml:space="preserve"> the formal </w:t>
-      </w:r>
-      <w:r>
-        <w:rPr>
-          <w:rFonts w:ascii="Times"/>
+          <w:bCs/>
           <w:i/>
           <w:iCs/>
+          <w:spacing w:val="-1"/>
+          <w:sz w:val="20"/>
+        </w:rPr>
+        <w:t>type</w:t>
+      </w:r>
+      <w:r>
+        <w:rPr>
+          <w:rFonts w:ascii="Times"/>
+          <w:b/>
+          <w:i/>
+          <w:iCs/>
+          <w:spacing w:val="-1"/>
+          <w:sz w:val="20"/>
+        </w:rPr>
+        <w:t xml:space="preserve"> </w:t>
+      </w:r>
+      <w:r>
+        <w:rPr>
+          <w:rFonts w:ascii="Times"/>
+          <w:i/>
+          <w:sz w:val="20"/>
+        </w:rPr>
+        <w:t>n</w:t>
+      </w:r>
+      <w:r>
+        <w:rPr>
+          <w:rFonts w:ascii="Times"/>
+          <w:i/>
+          <w:sz w:val="20"/>
+        </w:rPr>
+        <w:tab/>
+      </w:r>
+      <w:proofErr w:type="gramStart"/>
+      <w:r>
+        <w:rPr>
+          <w:rFonts w:ascii="Times"/>
+          <w:sz w:val="20"/>
+        </w:rPr>
+        <w:t>allocate</w:t>
+      </w:r>
+      <w:proofErr w:type="gramEnd"/>
+      <w:r>
+        <w:rPr>
+          <w:rFonts w:ascii="Times"/>
+          <w:sz w:val="20"/>
+        </w:rPr>
+        <w:t xml:space="preserve"> the formal </w:t>
+      </w:r>
+      <w:r>
+        <w:rPr>
+          <w:rFonts w:ascii="Times"/>
+          <w:i/>
+          <w:iCs/>
           <w:sz w:val="20"/>
         </w:rPr>
         <w:t xml:space="preserve">name </w:t>
+      </w:r>
+      <w:r>
+        <w:rPr>
+          <w:rFonts w:ascii="Times"/>
+          <w:i/>
+          <w:iCs/>
+          <w:sz w:val="20"/>
+        </w:rPr>
+        <w:t xml:space="preserve">of type </w:t>
+      </w:r>
+      <w:r>
+        <w:rPr>
+          <w:rFonts w:ascii="Times"/>
+          <w:sz w:val="20"/>
+        </w:rPr>
+        <w:t>(either int or double)</w:t>
+      </w:r>
+      <w:r>
+        <w:rPr>
+          <w:rFonts w:ascii="Times"/>
+          <w:i/>
+          <w:iCs/>
+          <w:sz w:val="20"/>
+        </w:rPr>
+        <w:t xml:space="preserve"> </w:t>
       </w:r>
       <w:r>
         <w:rPr>
@@ -1180,6 +1216,22 @@
       <w:r>
         <w:rPr>
           <w:rFonts w:ascii="Times"/>
+          <w:bCs/>
+          <w:sz w:val="20"/>
+        </w:rPr>
+        <w:t>type</w:t>
+      </w:r>
+      <w:r>
+        <w:rPr>
+          <w:rFonts w:ascii="Times"/>
+          <w:b/>
+          <w:sz w:val="20"/>
+        </w:rPr>
+        <w:t xml:space="preserve"> </w:t>
+      </w:r>
+      <w:r>
+        <w:rPr>
+          <w:rFonts w:ascii="Times"/>
           <w:i/>
           <w:sz w:val="20"/>
         </w:rPr>
@@ -1193,12 +1245,21 @@
         </w:rPr>
         <w:tab/>
       </w:r>
-      <w:r>
-        <w:rPr>
-          <w:rFonts w:ascii="Times"/>
-          <w:sz w:val="20"/>
-        </w:rPr>
-        <w:t xml:space="preserve">allocate the local </w:t>
+      <w:proofErr w:type="gramStart"/>
+      <w:r>
+        <w:rPr>
+          <w:rFonts w:ascii="Times"/>
+          <w:sz w:val="20"/>
+        </w:rPr>
+        <w:t>allocate</w:t>
+      </w:r>
+      <w:proofErr w:type="gramEnd"/>
+      <w:r>
+        <w:rPr>
+          <w:rFonts w:ascii="Times"/>
+          <w:sz w:val="20"/>
+        </w:rPr>
+        <w:t xml:space="preserve"> the local </w:t>
       </w:r>
       <w:r>
         <w:rPr>
@@ -1215,7 +1276,33 @@
           <w:spacing w:val="-1"/>
           <w:sz w:val="20"/>
         </w:rPr>
-        <w:t xml:space="preserve"> having </w:t>
+        <w:t xml:space="preserve"> </w:t>
+      </w:r>
+      <w:r>
+        <w:rPr>
+          <w:rFonts w:ascii="Times"/>
+          <w:i/>
+          <w:iCs/>
+          <w:spacing w:val="-1"/>
+          <w:sz w:val="20"/>
+        </w:rPr>
+        <w:t>of type</w:t>
+      </w:r>
+      <w:r>
+        <w:rPr>
+          <w:rFonts w:ascii="Times"/>
+          <w:spacing w:val="-1"/>
+          <w:sz w:val="20"/>
+        </w:rPr>
+        <w:t xml:space="preserve"> (either int or double) </w:t>
+      </w:r>
+      <w:r>
+        <w:rPr>
+          <w:rFonts w:ascii="Times"/>
+          <w:spacing w:val="-1"/>
+          <w:sz w:val="20"/>
+        </w:rPr>
+        <w:t xml:space="preserve">having </w:t>
       </w:r>
       <w:r>
         <w:rPr>
@@ -1325,15 +1412,7 @@
           <w:iCs/>
           <w:sz w:val="20"/>
         </w:rPr>
-        <w:t>–</w:t>
-      </w:r>
-      <w:r>
-        <w:rPr>
-          <w:rFonts w:ascii="Times"/>
-          <w:iCs/>
-          <w:sz w:val="20"/>
-        </w:rPr>
-        <w:t xml:space="preserve"> 1 for int type and 2 for double type</w:t>
+        <w:t>(either int or double)</w:t>
       </w:r>
     </w:p>
     <w:p>
@@ -1560,15 +1639,6 @@
         </w:rPr>
         <w:t>n</w:t>
       </w:r>
-    </w:p>
-    <w:p>
-      <w:pPr>
-        <w:spacing w:line="200" w:lineRule="exact"/>
-        <w:rPr>
-          <w:sz w:val="20"/>
-          <w:szCs w:val="20"/>
-        </w:rPr>
-      </w:pPr>
     </w:p>
     <w:p>
       <w:pPr>
@@ -1591,9 +1661,7 @@
           <w:ilvl w:val="0"/>
           <w:numId w:val="17"/>
         </w:numPr>
-        <w:spacing w:line="374" w:lineRule="auto"/>
         <w:ind w:right="106"/>
-        <w:jc w:val="both"/>
         <w:rPr>
           <w:rFonts w:ascii="Courier New" w:hAnsi="Courier New" w:cs="Courier New"/>
         </w:rPr>
@@ -2510,7 +2578,6 @@
           <w:b/>
           <w:sz w:val="20"/>
         </w:rPr>
-        <w:lastRenderedPageBreak/>
         <w:t>-</w:t>
       </w:r>
       <w:r>
@@ -2698,6 +2765,7 @@
           <w:spacing w:val="-1"/>
           <w:sz w:val="20"/>
         </w:rPr>
+        <w:lastRenderedPageBreak/>
         <w:t>arg</w:t>
       </w:r>
       <w:proofErr w:type="spellEnd"/>
@@ -2873,36 +2941,7 @@
     </w:p>
     <w:p>
       <w:pPr>
-        <w:tabs>
-          <w:tab w:val="left" w:pos="1558"/>
-        </w:tabs>
-        <w:spacing w:before="100"/>
-        <w:ind w:left="839"/>
-        <w:rPr>
-          <w:rFonts w:ascii="Times" w:eastAsia="Times" w:hAnsi="Times" w:cs="Times"/>
-          <w:sz w:val="20"/>
-          <w:szCs w:val="20"/>
-        </w:rPr>
-      </w:pPr>
-    </w:p>
-    <w:p>
-      <w:pPr>
-        <w:tabs>
-          <w:tab w:val="left" w:pos="1558"/>
-        </w:tabs>
-        <w:spacing w:before="100"/>
-        <w:ind w:left="839"/>
-        <w:rPr>
-          <w:rFonts w:ascii="Times" w:eastAsia="Times" w:hAnsi="Times" w:cs="Times"/>
-          <w:sz w:val="20"/>
-          <w:szCs w:val="20"/>
-        </w:rPr>
-      </w:pPr>
-    </w:p>
-    <w:p>
-      <w:pPr>
         <w:pStyle w:val="BodyText"/>
-        <w:spacing w:line="354" w:lineRule="auto"/>
         <w:ind w:left="360" w:right="102"/>
         <w:rPr>
           <w:rFonts w:ascii="Courier New" w:hAnsi="Courier New" w:cs="Courier New"/>
@@ -3320,12 +3359,6 @@
         </w:rPr>
         <w:t>integer values.</w:t>
       </w:r>
-    </w:p>
-    <w:p>
-      <w:pPr>
-        <w:spacing w:line="354" w:lineRule="auto"/>
-        <w:jc w:val="both"/>
-      </w:pPr>
     </w:p>
     <w:p>
       <w:pPr>
@@ -3336,9 +3369,13 @@
         </w:numPr>
         <w:spacing w:before="90"/>
         <w:ind w:right="6100"/>
-      </w:pPr>
-      <w:r>
-        <w:rPr>
+        <w:rPr>
+          <w:rFonts w:ascii="Courier New" w:hAnsi="Courier New" w:cs="Courier New"/>
+        </w:rPr>
+      </w:pPr>
+      <w:r>
+        <w:rPr>
+          <w:rFonts w:ascii="Courier New" w:hAnsi="Courier New" w:cs="Courier New"/>
           <w:spacing w:val="-1"/>
         </w:rPr>
         <w:t>For example,</w:t>
@@ -3365,7 +3402,15 @@
           <w:b/>
           <w:bCs/>
         </w:rPr>
-        <w:t xml:space="preserve">double </w:t>
+        <w:t>int</w:t>
+      </w:r>
+      <w:r>
+        <w:rPr>
+          <w:rFonts w:ascii="Courier New"/>
+          <w:b/>
+          <w:bCs/>
+        </w:rPr>
+        <w:t xml:space="preserve"> </w:t>
       </w:r>
       <w:proofErr w:type="gramStart"/>
       <w:r>
@@ -3667,19 +3712,16 @@
         <w:t xml:space="preserve">below </w:t>
       </w:r>
       <w:r>
-        <w:t>(actually only one column)</w:t>
-      </w:r>
-    </w:p>
-    <w:p>
-      <w:pPr>
-        <w:pStyle w:val="BodyText"/>
-        <w:spacing w:line="374" w:lineRule="auto"/>
-        <w:ind w:left="0" w:right="119"/>
-        <w:jc w:val="both"/>
-        <w:rPr>
-          <w:spacing w:val="-10"/>
-        </w:rPr>
-      </w:pPr>
+        <w:t>(</w:t>
+      </w:r>
+      <w:proofErr w:type="gramStart"/>
+      <w:r>
+        <w:t>actually only</w:t>
+      </w:r>
+      <w:proofErr w:type="gramEnd"/>
+      <w:r>
+        <w:t xml:space="preserve"> one column)</w:t>
+      </w:r>
     </w:p>
     <w:p>
       <w:pPr>
@@ -3691,54 +3733,1824 @@
           <w:spacing w:val="-10"/>
         </w:rPr>
       </w:pPr>
-      <w:r>
-        <w:rPr>
-          <w:noProof/>
+    </w:p>
+    <w:tbl>
+      <w:tblPr>
+        <w:tblStyle w:val="TableGrid"/>
+        <w:tblW w:w="0" w:type="auto"/>
+        <w:tblInd w:w="220" w:type="dxa"/>
+        <w:tblLook w:val="04A0" w:firstRow="1" w:lastRow="0" w:firstColumn="1" w:lastColumn="0" w:noHBand="0" w:noVBand="1"/>
+      </w:tblPr>
+      <w:tblGrid>
+        <w:gridCol w:w="3046"/>
+        <w:gridCol w:w="3042"/>
+        <w:gridCol w:w="3042"/>
+      </w:tblGrid>
+      <w:tr>
+        <w:tc>
+          <w:tcPr>
+            <w:tcW w:w="3116" w:type="dxa"/>
+          </w:tcPr>
+          <w:p>
+            <w:pPr>
+              <w:pStyle w:val="BodyText"/>
+              <w:ind w:right="115"/>
+              <w:rPr>
+                <w:rFonts w:ascii="Courier New" w:hAnsi="Courier New" w:cs="Courier New"/>
+                <w:spacing w:val="-10"/>
+              </w:rPr>
+            </w:pPr>
+            <w:proofErr w:type="spellStart"/>
+            <w:r>
+              <w:rPr>
+                <w:rFonts w:ascii="Courier New" w:hAnsi="Courier New" w:cs="Courier New"/>
+                <w:spacing w:val="-10"/>
+              </w:rPr>
+              <w:t>alloc</w:t>
+            </w:r>
+            <w:proofErr w:type="spellEnd"/>
+            <w:r>
+              <w:rPr>
+                <w:rFonts w:ascii="Courier New" w:hAnsi="Courier New" w:cs="Courier New"/>
+                <w:spacing w:val="-10"/>
+              </w:rPr>
+              <w:t xml:space="preserve"> m 17 24</w:t>
+            </w:r>
+          </w:p>
+          <w:p>
+            <w:pPr>
+              <w:pStyle w:val="BodyText"/>
+              <w:ind w:right="115"/>
+              <w:rPr>
+                <w:rFonts w:ascii="Courier New" w:hAnsi="Courier New" w:cs="Courier New"/>
+                <w:spacing w:val="-10"/>
+              </w:rPr>
+            </w:pPr>
+            <w:proofErr w:type="spellStart"/>
+            <w:r>
+              <w:rPr>
+                <w:rFonts w:ascii="Courier New" w:hAnsi="Courier New" w:cs="Courier New"/>
+                <w:spacing w:val="-10"/>
+              </w:rPr>
+              <w:t>func</w:t>
+            </w:r>
+            <w:proofErr w:type="spellEnd"/>
+            <w:r>
+              <w:rPr>
+                <w:rFonts w:ascii="Courier New" w:hAnsi="Courier New" w:cs="Courier New"/>
+                <w:spacing w:val="-10"/>
+              </w:rPr>
+              <w:t xml:space="preserve"> scale 1</w:t>
+            </w:r>
+          </w:p>
+          <w:p>
+            <w:pPr>
+              <w:pStyle w:val="BodyText"/>
+              <w:ind w:right="115"/>
+              <w:rPr>
+                <w:rFonts w:ascii="Courier New" w:hAnsi="Courier New" w:cs="Courier New"/>
+                <w:spacing w:val="-10"/>
+              </w:rPr>
+            </w:pPr>
+            <w:r>
+              <w:rPr>
+                <w:rFonts w:ascii="Courier New" w:hAnsi="Courier New" w:cs="Courier New"/>
+                <w:spacing w:val="-10"/>
+              </w:rPr>
+              <w:t>formal x 1 4</w:t>
+            </w:r>
+          </w:p>
+          <w:p>
+            <w:pPr>
+              <w:pStyle w:val="BodyText"/>
+              <w:ind w:right="115"/>
+              <w:rPr>
+                <w:rFonts w:ascii="Courier New" w:hAnsi="Courier New" w:cs="Courier New"/>
+                <w:spacing w:val="-10"/>
+              </w:rPr>
+            </w:pPr>
+            <w:proofErr w:type="spellStart"/>
+            <w:r>
+              <w:rPr>
+                <w:rFonts w:ascii="Courier New" w:hAnsi="Courier New" w:cs="Courier New"/>
+                <w:spacing w:val="-10"/>
+              </w:rPr>
+              <w:t>localloc</w:t>
+            </w:r>
+            <w:proofErr w:type="spellEnd"/>
+            <w:r>
+              <w:rPr>
+                <w:rFonts w:ascii="Courier New" w:hAnsi="Courier New" w:cs="Courier New"/>
+                <w:spacing w:val="-10"/>
+              </w:rPr>
+              <w:t xml:space="preserve"> </w:t>
+            </w:r>
+            <w:proofErr w:type="spellStart"/>
+            <w:r>
+              <w:rPr>
+                <w:rFonts w:ascii="Courier New" w:hAnsi="Courier New" w:cs="Courier New"/>
+                <w:spacing w:val="-10"/>
+              </w:rPr>
+              <w:t>i</w:t>
+            </w:r>
+            <w:proofErr w:type="spellEnd"/>
+            <w:r>
+              <w:rPr>
+                <w:rFonts w:ascii="Courier New" w:hAnsi="Courier New" w:cs="Courier New"/>
+                <w:spacing w:val="-10"/>
+              </w:rPr>
+              <w:t xml:space="preserve"> 1 4</w:t>
+            </w:r>
+          </w:p>
+          <w:p>
+            <w:pPr>
+              <w:pStyle w:val="BodyText"/>
+              <w:ind w:right="115"/>
+              <w:rPr>
+                <w:rFonts w:ascii="Courier New" w:hAnsi="Courier New" w:cs="Courier New"/>
+                <w:spacing w:val="-10"/>
+              </w:rPr>
+            </w:pPr>
+            <w:proofErr w:type="spellStart"/>
+            <w:r>
+              <w:rPr>
+                <w:rFonts w:ascii="Courier New" w:hAnsi="Courier New" w:cs="Courier New"/>
+                <w:spacing w:val="-10"/>
+              </w:rPr>
+              <w:t>bgnstmt</w:t>
+            </w:r>
+            <w:proofErr w:type="spellEnd"/>
+            <w:r>
+              <w:rPr>
+                <w:rFonts w:ascii="Courier New" w:hAnsi="Courier New" w:cs="Courier New"/>
+                <w:spacing w:val="-10"/>
+              </w:rPr>
+              <w:t xml:space="preserve"> 6</w:t>
+            </w:r>
+          </w:p>
+          <w:p>
+            <w:pPr>
+              <w:pStyle w:val="BodyText"/>
+              <w:ind w:right="115"/>
+              <w:rPr>
+                <w:rFonts w:ascii="Courier New" w:hAnsi="Courier New" w:cs="Courier New"/>
+                <w:spacing w:val="-10"/>
+              </w:rPr>
+            </w:pPr>
+            <w:r>
+              <w:rPr>
+                <w:rFonts w:ascii="Courier New" w:hAnsi="Courier New" w:cs="Courier New"/>
+                <w:spacing w:val="-10"/>
+              </w:rPr>
+              <w:t>t</w:t>
+            </w:r>
+            <w:proofErr w:type="gramStart"/>
+            <w:r>
+              <w:rPr>
+                <w:rFonts w:ascii="Courier New" w:hAnsi="Courier New" w:cs="Courier New"/>
+                <w:spacing w:val="-10"/>
+              </w:rPr>
+              <w:t>1 :</w:t>
+            </w:r>
+            <w:proofErr w:type="gramEnd"/>
+            <w:r>
+              <w:rPr>
+                <w:rFonts w:ascii="Courier New" w:hAnsi="Courier New" w:cs="Courier New"/>
+                <w:spacing w:val="-10"/>
+              </w:rPr>
+              <w:t>= param x 0</w:t>
+            </w:r>
+          </w:p>
+          <w:p>
+            <w:pPr>
+              <w:pStyle w:val="BodyText"/>
+              <w:ind w:right="115"/>
+              <w:rPr>
+                <w:rFonts w:ascii="Courier New" w:hAnsi="Courier New" w:cs="Courier New"/>
+                <w:spacing w:val="-10"/>
+              </w:rPr>
+            </w:pPr>
+            <w:r>
+              <w:rPr>
+                <w:rFonts w:ascii="Courier New" w:hAnsi="Courier New" w:cs="Courier New"/>
+                <w:spacing w:val="-10"/>
+              </w:rPr>
+              <w:t>t</w:t>
+            </w:r>
+            <w:proofErr w:type="gramStart"/>
+            <w:r>
+              <w:rPr>
+                <w:rFonts w:ascii="Courier New" w:hAnsi="Courier New" w:cs="Courier New"/>
+                <w:spacing w:val="-10"/>
+              </w:rPr>
+              <w:t>2 :</w:t>
+            </w:r>
+            <w:proofErr w:type="gramEnd"/>
+            <w:r>
+              <w:rPr>
+                <w:rFonts w:ascii="Courier New" w:hAnsi="Courier New" w:cs="Courier New"/>
+                <w:spacing w:val="-10"/>
+              </w:rPr>
+              <w:t>= @i t1</w:t>
+            </w:r>
+          </w:p>
+          <w:p>
+            <w:pPr>
+              <w:pStyle w:val="BodyText"/>
+              <w:ind w:right="115"/>
+              <w:rPr>
+                <w:rFonts w:ascii="Courier New" w:hAnsi="Courier New" w:cs="Courier New"/>
+                <w:spacing w:val="-10"/>
+              </w:rPr>
+            </w:pPr>
+            <w:r>
+              <w:rPr>
+                <w:rFonts w:ascii="Courier New" w:hAnsi="Courier New" w:cs="Courier New"/>
+                <w:spacing w:val="-10"/>
+              </w:rPr>
+              <w:t>t</w:t>
+            </w:r>
+            <w:proofErr w:type="gramStart"/>
+            <w:r>
+              <w:rPr>
+                <w:rFonts w:ascii="Courier New" w:hAnsi="Courier New" w:cs="Courier New"/>
+                <w:spacing w:val="-10"/>
+              </w:rPr>
+              <w:t>3 :</w:t>
+            </w:r>
+            <w:proofErr w:type="gramEnd"/>
+            <w:r>
+              <w:rPr>
+                <w:rFonts w:ascii="Courier New" w:hAnsi="Courier New" w:cs="Courier New"/>
+                <w:spacing w:val="-10"/>
+              </w:rPr>
+              <w:t>= 0</w:t>
+            </w:r>
+          </w:p>
+          <w:p>
+            <w:pPr>
+              <w:pStyle w:val="BodyText"/>
+              <w:ind w:right="115"/>
+              <w:rPr>
+                <w:rFonts w:ascii="Courier New" w:hAnsi="Courier New" w:cs="Courier New"/>
+                <w:spacing w:val="-10"/>
+              </w:rPr>
+            </w:pPr>
+            <w:r>
+              <w:rPr>
+                <w:rFonts w:ascii="Courier New" w:hAnsi="Courier New" w:cs="Courier New"/>
+                <w:spacing w:val="-10"/>
+              </w:rPr>
+              <w:t>t</w:t>
+            </w:r>
+            <w:proofErr w:type="gramStart"/>
+            <w:r>
+              <w:rPr>
+                <w:rFonts w:ascii="Courier New" w:hAnsi="Courier New" w:cs="Courier New"/>
+                <w:spacing w:val="-10"/>
+              </w:rPr>
+              <w:t>4 :</w:t>
+            </w:r>
+            <w:proofErr w:type="gramEnd"/>
+            <w:r>
+              <w:rPr>
+                <w:rFonts w:ascii="Courier New" w:hAnsi="Courier New" w:cs="Courier New"/>
+                <w:spacing w:val="-10"/>
+              </w:rPr>
+              <w:t>= t2 ==</w:t>
+            </w:r>
+            <w:proofErr w:type="spellStart"/>
+            <w:r>
+              <w:rPr>
+                <w:rFonts w:ascii="Courier New" w:hAnsi="Courier New" w:cs="Courier New"/>
+                <w:spacing w:val="-10"/>
+              </w:rPr>
+              <w:t>i</w:t>
+            </w:r>
+            <w:proofErr w:type="spellEnd"/>
+            <w:r>
+              <w:rPr>
+                <w:rFonts w:ascii="Courier New" w:hAnsi="Courier New" w:cs="Courier New"/>
+                <w:spacing w:val="-10"/>
+              </w:rPr>
+              <w:t xml:space="preserve"> t3</w:t>
+            </w:r>
+          </w:p>
+          <w:p>
+            <w:pPr>
+              <w:pStyle w:val="BodyText"/>
+              <w:ind w:right="115"/>
+              <w:rPr>
+                <w:rFonts w:ascii="Courier New" w:hAnsi="Courier New" w:cs="Courier New"/>
+                <w:spacing w:val="-10"/>
+              </w:rPr>
+            </w:pPr>
+            <w:proofErr w:type="spellStart"/>
+            <w:r>
+              <w:rPr>
+                <w:rFonts w:ascii="Courier New" w:hAnsi="Courier New" w:cs="Courier New"/>
+                <w:spacing w:val="-10"/>
+              </w:rPr>
+              <w:t>bt</w:t>
+            </w:r>
+            <w:proofErr w:type="spellEnd"/>
+            <w:r>
+              <w:rPr>
+                <w:rFonts w:ascii="Courier New" w:hAnsi="Courier New" w:cs="Courier New"/>
+                <w:spacing w:val="-10"/>
+              </w:rPr>
+              <w:t xml:space="preserve"> t4 B1</w:t>
+            </w:r>
+          </w:p>
+          <w:p>
+            <w:pPr>
+              <w:pStyle w:val="BodyText"/>
+              <w:ind w:right="115"/>
+              <w:rPr>
+                <w:rFonts w:ascii="Courier New" w:hAnsi="Courier New" w:cs="Courier New"/>
+                <w:spacing w:val="-10"/>
+              </w:rPr>
+            </w:pPr>
+            <w:proofErr w:type="spellStart"/>
+            <w:r>
+              <w:rPr>
+                <w:rFonts w:ascii="Courier New" w:hAnsi="Courier New" w:cs="Courier New"/>
+                <w:spacing w:val="-10"/>
+              </w:rPr>
+              <w:t>br</w:t>
+            </w:r>
+            <w:proofErr w:type="spellEnd"/>
+            <w:r>
+              <w:rPr>
+                <w:rFonts w:ascii="Courier New" w:hAnsi="Courier New" w:cs="Courier New"/>
+                <w:spacing w:val="-10"/>
+              </w:rPr>
+              <w:t xml:space="preserve"> B2</w:t>
+            </w:r>
+          </w:p>
+          <w:p>
+            <w:pPr>
+              <w:pStyle w:val="BodyText"/>
+              <w:ind w:right="115"/>
+              <w:rPr>
+                <w:rFonts w:ascii="Courier New" w:hAnsi="Courier New" w:cs="Courier New"/>
+                <w:spacing w:val="-10"/>
+              </w:rPr>
+            </w:pPr>
+            <w:r>
+              <w:rPr>
+                <w:rFonts w:ascii="Courier New" w:hAnsi="Courier New" w:cs="Courier New"/>
+                <w:spacing w:val="-10"/>
+              </w:rPr>
+              <w:t>label L1</w:t>
+            </w:r>
+          </w:p>
+          <w:p>
+            <w:pPr>
+              <w:pStyle w:val="BodyText"/>
+              <w:ind w:right="115"/>
+              <w:rPr>
+                <w:rFonts w:ascii="Courier New" w:hAnsi="Courier New" w:cs="Courier New"/>
+                <w:spacing w:val="-10"/>
+              </w:rPr>
+            </w:pPr>
+            <w:proofErr w:type="spellStart"/>
+            <w:r>
+              <w:rPr>
+                <w:rFonts w:ascii="Courier New" w:hAnsi="Courier New" w:cs="Courier New"/>
+                <w:spacing w:val="-10"/>
+              </w:rPr>
+              <w:t>bgnstmt</w:t>
+            </w:r>
+            <w:proofErr w:type="spellEnd"/>
+            <w:r>
+              <w:rPr>
+                <w:rFonts w:ascii="Courier New" w:hAnsi="Courier New" w:cs="Courier New"/>
+                <w:spacing w:val="-10"/>
+              </w:rPr>
+              <w:t xml:space="preserve"> 7</w:t>
+            </w:r>
+          </w:p>
+          <w:p>
+            <w:pPr>
+              <w:pStyle w:val="BodyText"/>
+              <w:ind w:right="115"/>
+              <w:rPr>
+                <w:rFonts w:ascii="Courier New" w:hAnsi="Courier New" w:cs="Courier New"/>
+                <w:spacing w:val="-10"/>
+              </w:rPr>
+            </w:pPr>
+            <w:r>
+              <w:rPr>
+                <w:rFonts w:ascii="Courier New" w:hAnsi="Courier New" w:cs="Courier New"/>
+                <w:spacing w:val="-10"/>
+              </w:rPr>
+              <w:t>t</w:t>
+            </w:r>
+            <w:proofErr w:type="gramStart"/>
+            <w:r>
+              <w:rPr>
+                <w:rFonts w:ascii="Courier New" w:hAnsi="Courier New" w:cs="Courier New"/>
+                <w:spacing w:val="-10"/>
+              </w:rPr>
+              <w:t>5 :</w:t>
+            </w:r>
+            <w:proofErr w:type="gramEnd"/>
+            <w:r>
+              <w:rPr>
+                <w:rFonts w:ascii="Courier New" w:hAnsi="Courier New" w:cs="Courier New"/>
+                <w:spacing w:val="-10"/>
+              </w:rPr>
+              <w:t>= 0</w:t>
+            </w:r>
+          </w:p>
+          <w:p>
+            <w:pPr>
+              <w:pStyle w:val="BodyText"/>
+              <w:ind w:right="115"/>
+              <w:rPr>
+                <w:rFonts w:ascii="Courier New" w:hAnsi="Courier New" w:cs="Courier New"/>
+                <w:spacing w:val="-10"/>
+              </w:rPr>
+            </w:pPr>
+            <w:proofErr w:type="spellStart"/>
+            <w:r>
+              <w:rPr>
+                <w:rFonts w:ascii="Courier New" w:hAnsi="Courier New" w:cs="Courier New"/>
+                <w:spacing w:val="-10"/>
+              </w:rPr>
+              <w:t>reti</w:t>
+            </w:r>
+            <w:proofErr w:type="spellEnd"/>
+            <w:r>
+              <w:rPr>
+                <w:rFonts w:ascii="Courier New" w:hAnsi="Courier New" w:cs="Courier New"/>
+                <w:spacing w:val="-10"/>
+              </w:rPr>
+              <w:t xml:space="preserve"> t5</w:t>
+            </w:r>
+          </w:p>
+          <w:p>
+            <w:pPr>
+              <w:pStyle w:val="BodyText"/>
+              <w:ind w:right="115"/>
+              <w:rPr>
+                <w:rFonts w:ascii="Courier New" w:hAnsi="Courier New" w:cs="Courier New"/>
+                <w:spacing w:val="-10"/>
+              </w:rPr>
+            </w:pPr>
+            <w:r>
+              <w:rPr>
+                <w:rFonts w:ascii="Courier New" w:hAnsi="Courier New" w:cs="Courier New"/>
+                <w:spacing w:val="-10"/>
+              </w:rPr>
+              <w:t>label L2</w:t>
+            </w:r>
+          </w:p>
+          <w:p>
+            <w:pPr>
+              <w:pStyle w:val="BodyText"/>
+              <w:ind w:right="115"/>
+              <w:rPr>
+                <w:rFonts w:ascii="Courier New" w:hAnsi="Courier New" w:cs="Courier New"/>
+                <w:spacing w:val="-10"/>
+              </w:rPr>
+            </w:pPr>
+            <w:r>
+              <w:rPr>
+                <w:rFonts w:ascii="Courier New" w:hAnsi="Courier New" w:cs="Courier New"/>
+                <w:spacing w:val="-10"/>
+              </w:rPr>
+              <w:t>B1=L1</w:t>
+            </w:r>
+          </w:p>
+          <w:p>
+            <w:pPr>
+              <w:pStyle w:val="BodyText"/>
+              <w:ind w:left="0" w:right="115"/>
+              <w:rPr>
+                <w:spacing w:val="-10"/>
+              </w:rPr>
+            </w:pPr>
+            <w:r>
+              <w:rPr>
+                <w:rFonts w:ascii="Courier New" w:hAnsi="Courier New" w:cs="Courier New"/>
+                <w:spacing w:val="-10"/>
+              </w:rPr>
+              <w:t xml:space="preserve">  </w:t>
+            </w:r>
+            <w:r>
+              <w:rPr>
+                <w:rFonts w:ascii="Courier New" w:hAnsi="Courier New" w:cs="Courier New"/>
+                <w:spacing w:val="-10"/>
+              </w:rPr>
+              <w:t>B2=L2</w:t>
+            </w:r>
+          </w:p>
+        </w:tc>
+        <w:tc>
+          <w:tcPr>
+            <w:tcW w:w="3117" w:type="dxa"/>
+          </w:tcPr>
+          <w:p>
+            <w:pPr>
+              <w:pStyle w:val="BodyText"/>
+              <w:ind w:right="115"/>
+              <w:rPr>
+                <w:rFonts w:ascii="Courier New" w:hAnsi="Courier New" w:cs="Courier New"/>
+                <w:spacing w:val="-10"/>
+              </w:rPr>
+            </w:pPr>
+            <w:proofErr w:type="spellStart"/>
+            <w:r>
+              <w:rPr>
+                <w:rFonts w:ascii="Courier New" w:hAnsi="Courier New" w:cs="Courier New"/>
+                <w:spacing w:val="-10"/>
+              </w:rPr>
+              <w:t>bgnstmt</w:t>
+            </w:r>
+            <w:proofErr w:type="spellEnd"/>
+            <w:r>
+              <w:rPr>
+                <w:rFonts w:ascii="Courier New" w:hAnsi="Courier New" w:cs="Courier New"/>
+                <w:spacing w:val="-10"/>
+              </w:rPr>
+              <w:t xml:space="preserve"> 8</w:t>
+            </w:r>
+          </w:p>
+          <w:p>
+            <w:pPr>
+              <w:pStyle w:val="BodyText"/>
+              <w:ind w:right="115"/>
+              <w:rPr>
+                <w:rFonts w:ascii="Courier New" w:hAnsi="Courier New" w:cs="Courier New"/>
+                <w:spacing w:val="-10"/>
+              </w:rPr>
+            </w:pPr>
+            <w:r>
+              <w:rPr>
+                <w:rFonts w:ascii="Courier New" w:hAnsi="Courier New" w:cs="Courier New"/>
+                <w:spacing w:val="-10"/>
+              </w:rPr>
+              <w:t>t</w:t>
+            </w:r>
+            <w:proofErr w:type="gramStart"/>
+            <w:r>
+              <w:rPr>
+                <w:rFonts w:ascii="Courier New" w:hAnsi="Courier New" w:cs="Courier New"/>
+                <w:spacing w:val="-10"/>
+              </w:rPr>
+              <w:t>6 :</w:t>
+            </w:r>
+            <w:proofErr w:type="gramEnd"/>
+            <w:r>
+              <w:rPr>
+                <w:rFonts w:ascii="Courier New" w:hAnsi="Courier New" w:cs="Courier New"/>
+                <w:spacing w:val="-10"/>
+              </w:rPr>
+              <w:t xml:space="preserve">= local </w:t>
+            </w:r>
+            <w:proofErr w:type="spellStart"/>
+            <w:r>
+              <w:rPr>
+                <w:rFonts w:ascii="Courier New" w:hAnsi="Courier New" w:cs="Courier New"/>
+                <w:spacing w:val="-10"/>
+              </w:rPr>
+              <w:t>i</w:t>
+            </w:r>
+            <w:proofErr w:type="spellEnd"/>
+            <w:r>
+              <w:rPr>
+                <w:rFonts w:ascii="Courier New" w:hAnsi="Courier New" w:cs="Courier New"/>
+                <w:spacing w:val="-10"/>
+              </w:rPr>
+              <w:t xml:space="preserve"> 0</w:t>
+            </w:r>
+          </w:p>
+          <w:p>
+            <w:pPr>
+              <w:pStyle w:val="BodyText"/>
+              <w:ind w:right="115"/>
+              <w:rPr>
+                <w:rFonts w:ascii="Courier New" w:hAnsi="Courier New" w:cs="Courier New"/>
+                <w:spacing w:val="-10"/>
+              </w:rPr>
+            </w:pPr>
+            <w:r>
+              <w:rPr>
+                <w:rFonts w:ascii="Courier New" w:hAnsi="Courier New" w:cs="Courier New"/>
+                <w:spacing w:val="-10"/>
+              </w:rPr>
+              <w:t>t</w:t>
+            </w:r>
+            <w:proofErr w:type="gramStart"/>
+            <w:r>
+              <w:rPr>
+                <w:rFonts w:ascii="Courier New" w:hAnsi="Courier New" w:cs="Courier New"/>
+                <w:spacing w:val="-10"/>
+              </w:rPr>
+              <w:t>7 :</w:t>
+            </w:r>
+            <w:proofErr w:type="gramEnd"/>
+            <w:r>
+              <w:rPr>
+                <w:rFonts w:ascii="Courier New" w:hAnsi="Courier New" w:cs="Courier New"/>
+                <w:spacing w:val="-10"/>
+              </w:rPr>
+              <w:t>= 0</w:t>
+            </w:r>
+          </w:p>
+          <w:p>
+            <w:pPr>
+              <w:pStyle w:val="BodyText"/>
+              <w:ind w:right="115"/>
+              <w:rPr>
+                <w:rFonts w:ascii="Courier New" w:hAnsi="Courier New" w:cs="Courier New"/>
+                <w:spacing w:val="-10"/>
+              </w:rPr>
+            </w:pPr>
+            <w:r>
+              <w:rPr>
+                <w:rFonts w:ascii="Courier New" w:hAnsi="Courier New" w:cs="Courier New"/>
+                <w:spacing w:val="-10"/>
+              </w:rPr>
+              <w:t>t</w:t>
+            </w:r>
+            <w:proofErr w:type="gramStart"/>
+            <w:r>
+              <w:rPr>
+                <w:rFonts w:ascii="Courier New" w:hAnsi="Courier New" w:cs="Courier New"/>
+                <w:spacing w:val="-10"/>
+              </w:rPr>
+              <w:t>8 :</w:t>
+            </w:r>
+            <w:proofErr w:type="gramEnd"/>
+            <w:r>
+              <w:rPr>
+                <w:rFonts w:ascii="Courier New" w:hAnsi="Courier New" w:cs="Courier New"/>
+                <w:spacing w:val="-10"/>
+              </w:rPr>
+              <w:t>= t6 =</w:t>
+            </w:r>
+            <w:proofErr w:type="spellStart"/>
+            <w:r>
+              <w:rPr>
+                <w:rFonts w:ascii="Courier New" w:hAnsi="Courier New" w:cs="Courier New"/>
+                <w:spacing w:val="-10"/>
+              </w:rPr>
+              <w:t>i</w:t>
+            </w:r>
+            <w:proofErr w:type="spellEnd"/>
+            <w:r>
+              <w:rPr>
+                <w:rFonts w:ascii="Courier New" w:hAnsi="Courier New" w:cs="Courier New"/>
+                <w:spacing w:val="-10"/>
+              </w:rPr>
+              <w:t xml:space="preserve"> t7</w:t>
+            </w:r>
+          </w:p>
+          <w:p>
+            <w:pPr>
+              <w:pStyle w:val="BodyText"/>
+              <w:ind w:right="115"/>
+              <w:rPr>
+                <w:rFonts w:ascii="Courier New" w:hAnsi="Courier New" w:cs="Courier New"/>
+                <w:spacing w:val="-10"/>
+              </w:rPr>
+            </w:pPr>
+            <w:r>
+              <w:rPr>
+                <w:rFonts w:ascii="Courier New" w:hAnsi="Courier New" w:cs="Courier New"/>
+                <w:spacing w:val="-10"/>
+              </w:rPr>
+              <w:t>label L3</w:t>
+            </w:r>
+          </w:p>
+          <w:p>
+            <w:pPr>
+              <w:pStyle w:val="BodyText"/>
+              <w:ind w:right="115"/>
+              <w:rPr>
+                <w:rFonts w:ascii="Courier New" w:hAnsi="Courier New" w:cs="Courier New"/>
+                <w:spacing w:val="-10"/>
+              </w:rPr>
+            </w:pPr>
+            <w:r>
+              <w:rPr>
+                <w:rFonts w:ascii="Courier New" w:hAnsi="Courier New" w:cs="Courier New"/>
+                <w:spacing w:val="-10"/>
+              </w:rPr>
+              <w:t>t</w:t>
+            </w:r>
+            <w:proofErr w:type="gramStart"/>
+            <w:r>
+              <w:rPr>
+                <w:rFonts w:ascii="Courier New" w:hAnsi="Courier New" w:cs="Courier New"/>
+                <w:spacing w:val="-10"/>
+              </w:rPr>
+              <w:t>9 :</w:t>
+            </w:r>
+            <w:proofErr w:type="gramEnd"/>
+            <w:r>
+              <w:rPr>
+                <w:rFonts w:ascii="Courier New" w:hAnsi="Courier New" w:cs="Courier New"/>
+                <w:spacing w:val="-10"/>
+              </w:rPr>
+              <w:t xml:space="preserve">= local </w:t>
+            </w:r>
+            <w:proofErr w:type="spellStart"/>
+            <w:r>
+              <w:rPr>
+                <w:rFonts w:ascii="Courier New" w:hAnsi="Courier New" w:cs="Courier New"/>
+                <w:spacing w:val="-10"/>
+              </w:rPr>
+              <w:t>i</w:t>
+            </w:r>
+            <w:proofErr w:type="spellEnd"/>
+            <w:r>
+              <w:rPr>
+                <w:rFonts w:ascii="Courier New" w:hAnsi="Courier New" w:cs="Courier New"/>
+                <w:spacing w:val="-10"/>
+              </w:rPr>
+              <w:t xml:space="preserve"> 0</w:t>
+            </w:r>
+          </w:p>
+          <w:p>
+            <w:pPr>
+              <w:pStyle w:val="BodyText"/>
+              <w:ind w:right="115"/>
+              <w:rPr>
+                <w:rFonts w:ascii="Courier New" w:hAnsi="Courier New" w:cs="Courier New"/>
+                <w:spacing w:val="-10"/>
+              </w:rPr>
+            </w:pPr>
+            <w:r>
+              <w:rPr>
+                <w:rFonts w:ascii="Courier New" w:hAnsi="Courier New" w:cs="Courier New"/>
+                <w:spacing w:val="-10"/>
+              </w:rPr>
+              <w:t>t</w:t>
+            </w:r>
+            <w:proofErr w:type="gramStart"/>
+            <w:r>
+              <w:rPr>
+                <w:rFonts w:ascii="Courier New" w:hAnsi="Courier New" w:cs="Courier New"/>
+                <w:spacing w:val="-10"/>
+              </w:rPr>
+              <w:t>10 :</w:t>
+            </w:r>
+            <w:proofErr w:type="gramEnd"/>
+            <w:r>
+              <w:rPr>
+                <w:rFonts w:ascii="Courier New" w:hAnsi="Courier New" w:cs="Courier New"/>
+                <w:spacing w:val="-10"/>
+              </w:rPr>
+              <w:t>= @i t9</w:t>
+            </w:r>
+          </w:p>
+          <w:p>
+            <w:pPr>
+              <w:pStyle w:val="BodyText"/>
+              <w:ind w:right="115"/>
+              <w:rPr>
+                <w:rFonts w:ascii="Courier New" w:hAnsi="Courier New" w:cs="Courier New"/>
+                <w:spacing w:val="-10"/>
+              </w:rPr>
+            </w:pPr>
+            <w:r>
+              <w:rPr>
+                <w:rFonts w:ascii="Courier New" w:hAnsi="Courier New" w:cs="Courier New"/>
+                <w:spacing w:val="-10"/>
+              </w:rPr>
+              <w:t>t</w:t>
+            </w:r>
+            <w:proofErr w:type="gramStart"/>
+            <w:r>
+              <w:rPr>
+                <w:rFonts w:ascii="Courier New" w:hAnsi="Courier New" w:cs="Courier New"/>
+                <w:spacing w:val="-10"/>
+              </w:rPr>
+              <w:t>11 :</w:t>
+            </w:r>
+            <w:proofErr w:type="gramEnd"/>
+            <w:r>
+              <w:rPr>
+                <w:rFonts w:ascii="Courier New" w:hAnsi="Courier New" w:cs="Courier New"/>
+                <w:spacing w:val="-10"/>
+              </w:rPr>
+              <w:t>= 6</w:t>
+            </w:r>
+          </w:p>
+          <w:p>
+            <w:pPr>
+              <w:pStyle w:val="BodyText"/>
+              <w:ind w:right="115"/>
+              <w:rPr>
+                <w:rFonts w:ascii="Courier New" w:hAnsi="Courier New" w:cs="Courier New"/>
+                <w:spacing w:val="-10"/>
+              </w:rPr>
+            </w:pPr>
+            <w:r>
+              <w:rPr>
+                <w:rFonts w:ascii="Courier New" w:hAnsi="Courier New" w:cs="Courier New"/>
+                <w:spacing w:val="-10"/>
+              </w:rPr>
+              <w:t>t</w:t>
+            </w:r>
+            <w:proofErr w:type="gramStart"/>
+            <w:r>
+              <w:rPr>
+                <w:rFonts w:ascii="Courier New" w:hAnsi="Courier New" w:cs="Courier New"/>
+                <w:spacing w:val="-10"/>
+              </w:rPr>
+              <w:t>12 :</w:t>
+            </w:r>
+            <w:proofErr w:type="gramEnd"/>
+            <w:r>
+              <w:rPr>
+                <w:rFonts w:ascii="Courier New" w:hAnsi="Courier New" w:cs="Courier New"/>
+                <w:spacing w:val="-10"/>
+              </w:rPr>
+              <w:t>= t10 &lt;</w:t>
+            </w:r>
+            <w:proofErr w:type="spellStart"/>
+            <w:r>
+              <w:rPr>
+                <w:rFonts w:ascii="Courier New" w:hAnsi="Courier New" w:cs="Courier New"/>
+                <w:spacing w:val="-10"/>
+              </w:rPr>
+              <w:t>i</w:t>
+            </w:r>
+            <w:proofErr w:type="spellEnd"/>
+            <w:r>
+              <w:rPr>
+                <w:rFonts w:ascii="Courier New" w:hAnsi="Courier New" w:cs="Courier New"/>
+                <w:spacing w:val="-10"/>
+              </w:rPr>
+              <w:t xml:space="preserve"> t11</w:t>
+            </w:r>
+          </w:p>
+          <w:p>
+            <w:pPr>
+              <w:pStyle w:val="BodyText"/>
+              <w:ind w:right="115"/>
+              <w:rPr>
+                <w:rFonts w:ascii="Courier New" w:hAnsi="Courier New" w:cs="Courier New"/>
+                <w:spacing w:val="-10"/>
+              </w:rPr>
+            </w:pPr>
+            <w:proofErr w:type="spellStart"/>
+            <w:r>
+              <w:rPr>
+                <w:rFonts w:ascii="Courier New" w:hAnsi="Courier New" w:cs="Courier New"/>
+                <w:spacing w:val="-10"/>
+              </w:rPr>
+              <w:t>bt</w:t>
+            </w:r>
+            <w:proofErr w:type="spellEnd"/>
+            <w:r>
+              <w:rPr>
+                <w:rFonts w:ascii="Courier New" w:hAnsi="Courier New" w:cs="Courier New"/>
+                <w:spacing w:val="-10"/>
+              </w:rPr>
+              <w:t xml:space="preserve"> t12 B3</w:t>
+            </w:r>
+          </w:p>
+          <w:p>
+            <w:pPr>
+              <w:pStyle w:val="BodyText"/>
+              <w:ind w:right="115"/>
+              <w:rPr>
+                <w:rFonts w:ascii="Courier New" w:hAnsi="Courier New" w:cs="Courier New"/>
+                <w:spacing w:val="-10"/>
+              </w:rPr>
+            </w:pPr>
+            <w:proofErr w:type="spellStart"/>
+            <w:r>
+              <w:rPr>
+                <w:rFonts w:ascii="Courier New" w:hAnsi="Courier New" w:cs="Courier New"/>
+                <w:spacing w:val="-10"/>
+              </w:rPr>
+              <w:t>br</w:t>
+            </w:r>
+            <w:proofErr w:type="spellEnd"/>
+            <w:r>
+              <w:rPr>
+                <w:rFonts w:ascii="Courier New" w:hAnsi="Courier New" w:cs="Courier New"/>
+                <w:spacing w:val="-10"/>
+              </w:rPr>
+              <w:t xml:space="preserve"> B4</w:t>
+            </w:r>
+          </w:p>
+          <w:p>
+            <w:pPr>
+              <w:pStyle w:val="BodyText"/>
+              <w:ind w:right="115"/>
+              <w:rPr>
+                <w:rFonts w:ascii="Courier New" w:hAnsi="Courier New" w:cs="Courier New"/>
+                <w:spacing w:val="-10"/>
+              </w:rPr>
+            </w:pPr>
+            <w:r>
+              <w:rPr>
+                <w:rFonts w:ascii="Courier New" w:hAnsi="Courier New" w:cs="Courier New"/>
+                <w:spacing w:val="-10"/>
+              </w:rPr>
+              <w:t>label L4</w:t>
+            </w:r>
+          </w:p>
+          <w:p>
+            <w:pPr>
+              <w:pStyle w:val="BodyText"/>
+              <w:ind w:right="115"/>
+              <w:rPr>
+                <w:rFonts w:ascii="Courier New" w:hAnsi="Courier New" w:cs="Courier New"/>
+                <w:spacing w:val="-10"/>
+              </w:rPr>
+            </w:pPr>
+            <w:r>
+              <w:rPr>
+                <w:rFonts w:ascii="Courier New" w:hAnsi="Courier New" w:cs="Courier New"/>
+                <w:spacing w:val="-10"/>
+              </w:rPr>
+              <w:t>t</w:t>
+            </w:r>
+            <w:proofErr w:type="gramStart"/>
+            <w:r>
+              <w:rPr>
+                <w:rFonts w:ascii="Courier New" w:hAnsi="Courier New" w:cs="Courier New"/>
+                <w:spacing w:val="-10"/>
+              </w:rPr>
+              <w:t>13 :</w:t>
+            </w:r>
+            <w:proofErr w:type="gramEnd"/>
+            <w:r>
+              <w:rPr>
+                <w:rFonts w:ascii="Courier New" w:hAnsi="Courier New" w:cs="Courier New"/>
+                <w:spacing w:val="-10"/>
+              </w:rPr>
+              <w:t xml:space="preserve">= local </w:t>
+            </w:r>
+            <w:proofErr w:type="spellStart"/>
+            <w:r>
+              <w:rPr>
+                <w:rFonts w:ascii="Courier New" w:hAnsi="Courier New" w:cs="Courier New"/>
+                <w:spacing w:val="-10"/>
+              </w:rPr>
+              <w:t>i</w:t>
+            </w:r>
+            <w:proofErr w:type="spellEnd"/>
+            <w:r>
+              <w:rPr>
+                <w:rFonts w:ascii="Courier New" w:hAnsi="Courier New" w:cs="Courier New"/>
+                <w:spacing w:val="-10"/>
+              </w:rPr>
+              <w:t xml:space="preserve"> 0</w:t>
+            </w:r>
+          </w:p>
+          <w:p>
+            <w:pPr>
+              <w:pStyle w:val="BodyText"/>
+              <w:ind w:right="115"/>
+              <w:rPr>
+                <w:rFonts w:ascii="Courier New" w:hAnsi="Courier New" w:cs="Courier New"/>
+                <w:spacing w:val="-10"/>
+              </w:rPr>
+            </w:pPr>
+            <w:r>
+              <w:rPr>
+                <w:rFonts w:ascii="Courier New" w:hAnsi="Courier New" w:cs="Courier New"/>
+                <w:spacing w:val="-10"/>
+              </w:rPr>
+              <w:t>t</w:t>
+            </w:r>
+            <w:proofErr w:type="gramStart"/>
+            <w:r>
+              <w:rPr>
+                <w:rFonts w:ascii="Courier New" w:hAnsi="Courier New" w:cs="Courier New"/>
+                <w:spacing w:val="-10"/>
+              </w:rPr>
+              <w:t>14 :</w:t>
+            </w:r>
+            <w:proofErr w:type="gramEnd"/>
+            <w:r>
+              <w:rPr>
+                <w:rFonts w:ascii="Courier New" w:hAnsi="Courier New" w:cs="Courier New"/>
+                <w:spacing w:val="-10"/>
+              </w:rPr>
+              <w:t>= 1</w:t>
+            </w:r>
+          </w:p>
+          <w:p>
+            <w:pPr>
+              <w:pStyle w:val="BodyText"/>
+              <w:ind w:right="115"/>
+              <w:rPr>
+                <w:rFonts w:ascii="Courier New" w:hAnsi="Courier New" w:cs="Courier New"/>
+                <w:spacing w:val="-10"/>
+              </w:rPr>
+            </w:pPr>
+            <w:r>
+              <w:rPr>
+                <w:rFonts w:ascii="Courier New" w:hAnsi="Courier New" w:cs="Courier New"/>
+                <w:spacing w:val="-10"/>
+              </w:rPr>
+              <w:t>t</w:t>
+            </w:r>
+            <w:proofErr w:type="gramStart"/>
+            <w:r>
+              <w:rPr>
+                <w:rFonts w:ascii="Courier New" w:hAnsi="Courier New" w:cs="Courier New"/>
+                <w:spacing w:val="-10"/>
+              </w:rPr>
+              <w:t>15 :</w:t>
+            </w:r>
+            <w:proofErr w:type="gramEnd"/>
+            <w:r>
+              <w:rPr>
+                <w:rFonts w:ascii="Courier New" w:hAnsi="Courier New" w:cs="Courier New"/>
+                <w:spacing w:val="-10"/>
+              </w:rPr>
+              <w:t>= @i t13</w:t>
+            </w:r>
+          </w:p>
+          <w:p>
+            <w:pPr>
+              <w:pStyle w:val="BodyText"/>
+              <w:ind w:right="115"/>
+              <w:rPr>
+                <w:rFonts w:ascii="Courier New" w:hAnsi="Courier New" w:cs="Courier New"/>
+                <w:spacing w:val="-10"/>
+              </w:rPr>
+            </w:pPr>
+            <w:r>
+              <w:rPr>
+                <w:rFonts w:ascii="Courier New" w:hAnsi="Courier New" w:cs="Courier New"/>
+                <w:spacing w:val="-10"/>
+              </w:rPr>
+              <w:t>t</w:t>
+            </w:r>
+            <w:proofErr w:type="gramStart"/>
+            <w:r>
+              <w:rPr>
+                <w:rFonts w:ascii="Courier New" w:hAnsi="Courier New" w:cs="Courier New"/>
+                <w:spacing w:val="-10"/>
+              </w:rPr>
+              <w:t>16 :</w:t>
+            </w:r>
+            <w:proofErr w:type="gramEnd"/>
+            <w:r>
+              <w:rPr>
+                <w:rFonts w:ascii="Courier New" w:hAnsi="Courier New" w:cs="Courier New"/>
+                <w:spacing w:val="-10"/>
+              </w:rPr>
+              <w:t>= t15 +</w:t>
+            </w:r>
+            <w:proofErr w:type="spellStart"/>
+            <w:r>
+              <w:rPr>
+                <w:rFonts w:ascii="Courier New" w:hAnsi="Courier New" w:cs="Courier New"/>
+                <w:spacing w:val="-10"/>
+              </w:rPr>
+              <w:t>i</w:t>
+            </w:r>
+            <w:proofErr w:type="spellEnd"/>
+            <w:r>
+              <w:rPr>
+                <w:rFonts w:ascii="Courier New" w:hAnsi="Courier New" w:cs="Courier New"/>
+                <w:spacing w:val="-10"/>
+              </w:rPr>
+              <w:t xml:space="preserve"> t14</w:t>
+            </w:r>
+          </w:p>
+          <w:p>
+            <w:pPr>
+              <w:pStyle w:val="BodyText"/>
+              <w:ind w:right="115"/>
+              <w:rPr>
+                <w:rFonts w:ascii="Courier New" w:hAnsi="Courier New" w:cs="Courier New"/>
+                <w:spacing w:val="-10"/>
+              </w:rPr>
+            </w:pPr>
+            <w:r>
+              <w:rPr>
+                <w:rFonts w:ascii="Courier New" w:hAnsi="Courier New" w:cs="Courier New"/>
+                <w:spacing w:val="-10"/>
+              </w:rPr>
+              <w:t>t</w:t>
+            </w:r>
+            <w:proofErr w:type="gramStart"/>
+            <w:r>
+              <w:rPr>
+                <w:rFonts w:ascii="Courier New" w:hAnsi="Courier New" w:cs="Courier New"/>
+                <w:spacing w:val="-10"/>
+              </w:rPr>
+              <w:t>17 :</w:t>
+            </w:r>
+            <w:proofErr w:type="gramEnd"/>
+            <w:r>
+              <w:rPr>
+                <w:rFonts w:ascii="Courier New" w:hAnsi="Courier New" w:cs="Courier New"/>
+                <w:spacing w:val="-10"/>
+              </w:rPr>
+              <w:t>= t13 =</w:t>
+            </w:r>
+            <w:proofErr w:type="spellStart"/>
+            <w:r>
+              <w:rPr>
+                <w:rFonts w:ascii="Courier New" w:hAnsi="Courier New" w:cs="Courier New"/>
+                <w:spacing w:val="-10"/>
+              </w:rPr>
+              <w:t>i</w:t>
+            </w:r>
+            <w:proofErr w:type="spellEnd"/>
+            <w:r>
+              <w:rPr>
+                <w:rFonts w:ascii="Courier New" w:hAnsi="Courier New" w:cs="Courier New"/>
+                <w:spacing w:val="-10"/>
+              </w:rPr>
+              <w:t xml:space="preserve"> t16</w:t>
+            </w:r>
+          </w:p>
+          <w:p>
+            <w:pPr>
+              <w:pStyle w:val="BodyText"/>
+              <w:ind w:right="115"/>
+              <w:rPr>
+                <w:rFonts w:ascii="Courier New" w:hAnsi="Courier New" w:cs="Courier New"/>
+                <w:spacing w:val="-10"/>
+              </w:rPr>
+            </w:pPr>
+            <w:proofErr w:type="spellStart"/>
+            <w:r>
+              <w:rPr>
+                <w:rFonts w:ascii="Courier New" w:hAnsi="Courier New" w:cs="Courier New"/>
+                <w:spacing w:val="-10"/>
+              </w:rPr>
+              <w:t>br</w:t>
+            </w:r>
+            <w:proofErr w:type="spellEnd"/>
+            <w:r>
+              <w:rPr>
+                <w:rFonts w:ascii="Courier New" w:hAnsi="Courier New" w:cs="Courier New"/>
+                <w:spacing w:val="-10"/>
+              </w:rPr>
+              <w:t xml:space="preserve"> B5</w:t>
+            </w:r>
+          </w:p>
+          <w:p>
+            <w:pPr>
+              <w:pStyle w:val="BodyText"/>
+              <w:ind w:right="115"/>
+              <w:rPr>
+                <w:rFonts w:ascii="Courier New" w:hAnsi="Courier New" w:cs="Courier New"/>
+                <w:spacing w:val="-10"/>
+              </w:rPr>
+            </w:pPr>
+            <w:r>
+              <w:rPr>
+                <w:rFonts w:ascii="Courier New" w:hAnsi="Courier New" w:cs="Courier New"/>
+                <w:spacing w:val="-10"/>
+              </w:rPr>
+              <w:t>label L5</w:t>
+            </w:r>
+          </w:p>
+          <w:p>
+            <w:pPr>
+              <w:pStyle w:val="BodyText"/>
+              <w:ind w:right="115"/>
+              <w:rPr>
+                <w:rFonts w:ascii="Courier New" w:hAnsi="Courier New" w:cs="Courier New"/>
+                <w:spacing w:val="-10"/>
+              </w:rPr>
+            </w:pPr>
+            <w:proofErr w:type="spellStart"/>
+            <w:r>
+              <w:rPr>
+                <w:rFonts w:ascii="Courier New" w:hAnsi="Courier New" w:cs="Courier New"/>
+                <w:spacing w:val="-10"/>
+              </w:rPr>
+              <w:t>bgnstmt</w:t>
+            </w:r>
+            <w:proofErr w:type="spellEnd"/>
+            <w:r>
+              <w:rPr>
+                <w:rFonts w:ascii="Courier New" w:hAnsi="Courier New" w:cs="Courier New"/>
+                <w:spacing w:val="-10"/>
+              </w:rPr>
+              <w:t xml:space="preserve"> 9</w:t>
+            </w:r>
+          </w:p>
+          <w:p>
+            <w:pPr>
+              <w:pStyle w:val="BodyText"/>
+              <w:ind w:right="115"/>
+              <w:rPr>
+                <w:rFonts w:ascii="Courier New" w:hAnsi="Courier New" w:cs="Courier New"/>
+                <w:spacing w:val="-10"/>
+              </w:rPr>
+            </w:pPr>
+            <w:r>
+              <w:rPr>
+                <w:rFonts w:ascii="Courier New" w:hAnsi="Courier New" w:cs="Courier New"/>
+                <w:spacing w:val="-10"/>
+              </w:rPr>
+              <w:t>t</w:t>
+            </w:r>
+            <w:proofErr w:type="gramStart"/>
+            <w:r>
+              <w:rPr>
+                <w:rFonts w:ascii="Courier New" w:hAnsi="Courier New" w:cs="Courier New"/>
+                <w:spacing w:val="-10"/>
+              </w:rPr>
+              <w:t>18 :</w:t>
+            </w:r>
+            <w:proofErr w:type="gramEnd"/>
+            <w:r>
+              <w:rPr>
+                <w:rFonts w:ascii="Courier New" w:hAnsi="Courier New" w:cs="Courier New"/>
+                <w:spacing w:val="-10"/>
+              </w:rPr>
+              <w:t xml:space="preserve">= local </w:t>
+            </w:r>
+            <w:proofErr w:type="spellStart"/>
+            <w:r>
+              <w:rPr>
+                <w:rFonts w:ascii="Courier New" w:hAnsi="Courier New" w:cs="Courier New"/>
+                <w:spacing w:val="-10"/>
+              </w:rPr>
+              <w:t>i</w:t>
+            </w:r>
+            <w:proofErr w:type="spellEnd"/>
+            <w:r>
+              <w:rPr>
+                <w:rFonts w:ascii="Courier New" w:hAnsi="Courier New" w:cs="Courier New"/>
+                <w:spacing w:val="-10"/>
+              </w:rPr>
+              <w:t xml:space="preserve"> 0</w:t>
+            </w:r>
+          </w:p>
+          <w:p>
+            <w:pPr>
+              <w:pStyle w:val="BodyText"/>
+              <w:ind w:left="0" w:right="115"/>
+              <w:rPr>
+                <w:spacing w:val="-10"/>
+              </w:rPr>
+            </w:pPr>
+            <w:r>
+              <w:rPr>
+                <w:rFonts w:ascii="Courier New" w:hAnsi="Courier New" w:cs="Courier New"/>
+                <w:spacing w:val="-10"/>
+              </w:rPr>
+              <w:t xml:space="preserve">  </w:t>
+            </w:r>
+            <w:r>
+              <w:rPr>
+                <w:rFonts w:ascii="Courier New" w:hAnsi="Courier New" w:cs="Courier New"/>
+                <w:spacing w:val="-10"/>
+              </w:rPr>
+              <w:t>t</w:t>
+            </w:r>
+            <w:proofErr w:type="gramStart"/>
+            <w:r>
+              <w:rPr>
+                <w:rFonts w:ascii="Courier New" w:hAnsi="Courier New" w:cs="Courier New"/>
+                <w:spacing w:val="-10"/>
+              </w:rPr>
+              <w:t>19 :</w:t>
+            </w:r>
+            <w:proofErr w:type="gramEnd"/>
+            <w:r>
+              <w:rPr>
+                <w:rFonts w:ascii="Courier New" w:hAnsi="Courier New" w:cs="Courier New"/>
+                <w:spacing w:val="-10"/>
+              </w:rPr>
+              <w:t>= @i t18</w:t>
+            </w:r>
+          </w:p>
+        </w:tc>
+        <w:tc>
+          <w:tcPr>
+            <w:tcW w:w="3117" w:type="dxa"/>
+          </w:tcPr>
+          <w:p>
+            <w:pPr>
+              <w:pStyle w:val="BodyText"/>
+              <w:ind w:right="115"/>
+              <w:rPr>
+                <w:rFonts w:ascii="Courier New" w:hAnsi="Courier New" w:cs="Courier New"/>
+                <w:spacing w:val="-10"/>
+              </w:rPr>
+            </w:pPr>
+            <w:r>
+              <w:rPr>
+                <w:rFonts w:ascii="Courier New" w:hAnsi="Courier New" w:cs="Courier New"/>
+                <w:spacing w:val="-10"/>
+              </w:rPr>
+              <w:t>t</w:t>
+            </w:r>
+            <w:proofErr w:type="gramStart"/>
+            <w:r>
+              <w:rPr>
+                <w:rFonts w:ascii="Courier New" w:hAnsi="Courier New" w:cs="Courier New"/>
+                <w:spacing w:val="-10"/>
+              </w:rPr>
+              <w:t>20 :</w:t>
+            </w:r>
+            <w:proofErr w:type="gramEnd"/>
+            <w:r>
+              <w:rPr>
+                <w:rFonts w:ascii="Courier New" w:hAnsi="Courier New" w:cs="Courier New"/>
+                <w:spacing w:val="-10"/>
+              </w:rPr>
+              <w:t>= global m</w:t>
+            </w:r>
+          </w:p>
+          <w:p>
+            <w:pPr>
+              <w:pStyle w:val="BodyText"/>
+              <w:ind w:right="115"/>
+              <w:rPr>
+                <w:rFonts w:ascii="Courier New" w:hAnsi="Courier New" w:cs="Courier New"/>
+                <w:spacing w:val="-10"/>
+              </w:rPr>
+            </w:pPr>
+            <w:r>
+              <w:rPr>
+                <w:rFonts w:ascii="Courier New" w:hAnsi="Courier New" w:cs="Courier New"/>
+                <w:spacing w:val="-10"/>
+              </w:rPr>
+              <w:t>t</w:t>
+            </w:r>
+            <w:proofErr w:type="gramStart"/>
+            <w:r>
+              <w:rPr>
+                <w:rFonts w:ascii="Courier New" w:hAnsi="Courier New" w:cs="Courier New"/>
+                <w:spacing w:val="-10"/>
+              </w:rPr>
+              <w:t>21 :</w:t>
+            </w:r>
+            <w:proofErr w:type="gramEnd"/>
+            <w:r>
+              <w:rPr>
+                <w:rFonts w:ascii="Courier New" w:hAnsi="Courier New" w:cs="Courier New"/>
+                <w:spacing w:val="-10"/>
+              </w:rPr>
+              <w:t>= t20 []</w:t>
+            </w:r>
+            <w:proofErr w:type="spellStart"/>
+            <w:r>
+              <w:rPr>
+                <w:rFonts w:ascii="Courier New" w:hAnsi="Courier New" w:cs="Courier New"/>
+                <w:spacing w:val="-10"/>
+              </w:rPr>
+              <w:t>i</w:t>
+            </w:r>
+            <w:proofErr w:type="spellEnd"/>
+            <w:r>
+              <w:rPr>
+                <w:rFonts w:ascii="Courier New" w:hAnsi="Courier New" w:cs="Courier New"/>
+                <w:spacing w:val="-10"/>
+              </w:rPr>
+              <w:t xml:space="preserve"> t19</w:t>
+            </w:r>
+          </w:p>
+          <w:p>
+            <w:pPr>
+              <w:pStyle w:val="BodyText"/>
+              <w:ind w:right="115"/>
+              <w:rPr>
+                <w:rFonts w:ascii="Courier New" w:hAnsi="Courier New" w:cs="Courier New"/>
+                <w:spacing w:val="-10"/>
+              </w:rPr>
+            </w:pPr>
+            <w:r>
+              <w:rPr>
+                <w:rFonts w:ascii="Courier New" w:hAnsi="Courier New" w:cs="Courier New"/>
+                <w:spacing w:val="-10"/>
+              </w:rPr>
+              <w:t>t</w:t>
+            </w:r>
+            <w:proofErr w:type="gramStart"/>
+            <w:r>
+              <w:rPr>
+                <w:rFonts w:ascii="Courier New" w:hAnsi="Courier New" w:cs="Courier New"/>
+                <w:spacing w:val="-10"/>
+              </w:rPr>
+              <w:t>22 :</w:t>
+            </w:r>
+            <w:proofErr w:type="gramEnd"/>
+            <w:r>
+              <w:rPr>
+                <w:rFonts w:ascii="Courier New" w:hAnsi="Courier New" w:cs="Courier New"/>
+                <w:spacing w:val="-10"/>
+              </w:rPr>
+              <w:t>= param x 0</w:t>
+            </w:r>
+          </w:p>
+          <w:p>
+            <w:pPr>
+              <w:pStyle w:val="BodyText"/>
+              <w:ind w:right="115"/>
+              <w:rPr>
+                <w:rFonts w:ascii="Courier New" w:hAnsi="Courier New" w:cs="Courier New"/>
+                <w:spacing w:val="-10"/>
+              </w:rPr>
+            </w:pPr>
+            <w:r>
+              <w:rPr>
+                <w:rFonts w:ascii="Courier New" w:hAnsi="Courier New" w:cs="Courier New"/>
+                <w:spacing w:val="-10"/>
+              </w:rPr>
+              <w:t>t</w:t>
+            </w:r>
+            <w:proofErr w:type="gramStart"/>
+            <w:r>
+              <w:rPr>
+                <w:rFonts w:ascii="Courier New" w:hAnsi="Courier New" w:cs="Courier New"/>
+                <w:spacing w:val="-10"/>
+              </w:rPr>
+              <w:t>23 :</w:t>
+            </w:r>
+            <w:proofErr w:type="gramEnd"/>
+            <w:r>
+              <w:rPr>
+                <w:rFonts w:ascii="Courier New" w:hAnsi="Courier New" w:cs="Courier New"/>
+                <w:spacing w:val="-10"/>
+              </w:rPr>
+              <w:t>= @i t22</w:t>
+            </w:r>
+          </w:p>
+          <w:p>
+            <w:pPr>
+              <w:pStyle w:val="BodyText"/>
+              <w:ind w:right="115"/>
+              <w:rPr>
+                <w:rFonts w:ascii="Courier New" w:hAnsi="Courier New" w:cs="Courier New"/>
+                <w:spacing w:val="-10"/>
+              </w:rPr>
+            </w:pPr>
+            <w:r>
+              <w:rPr>
+                <w:rFonts w:ascii="Courier New" w:hAnsi="Courier New" w:cs="Courier New"/>
+                <w:spacing w:val="-10"/>
+              </w:rPr>
+              <w:t>t</w:t>
+            </w:r>
+            <w:proofErr w:type="gramStart"/>
+            <w:r>
+              <w:rPr>
+                <w:rFonts w:ascii="Courier New" w:hAnsi="Courier New" w:cs="Courier New"/>
+                <w:spacing w:val="-10"/>
+              </w:rPr>
+              <w:t>24 :</w:t>
+            </w:r>
+            <w:proofErr w:type="gramEnd"/>
+            <w:r>
+              <w:rPr>
+                <w:rFonts w:ascii="Courier New" w:hAnsi="Courier New" w:cs="Courier New"/>
+                <w:spacing w:val="-10"/>
+              </w:rPr>
+              <w:t>= @i t21</w:t>
+            </w:r>
+          </w:p>
+          <w:p>
+            <w:pPr>
+              <w:pStyle w:val="BodyText"/>
+              <w:ind w:right="115"/>
+              <w:rPr>
+                <w:rFonts w:ascii="Courier New" w:hAnsi="Courier New" w:cs="Courier New"/>
+                <w:spacing w:val="-10"/>
+              </w:rPr>
+            </w:pPr>
+            <w:r>
+              <w:rPr>
+                <w:rFonts w:ascii="Courier New" w:hAnsi="Courier New" w:cs="Courier New"/>
+                <w:spacing w:val="-10"/>
+              </w:rPr>
+              <w:t>t</w:t>
+            </w:r>
+            <w:proofErr w:type="gramStart"/>
+            <w:r>
+              <w:rPr>
+                <w:rFonts w:ascii="Courier New" w:hAnsi="Courier New" w:cs="Courier New"/>
+                <w:spacing w:val="-10"/>
+              </w:rPr>
+              <w:t>25 :</w:t>
+            </w:r>
+            <w:proofErr w:type="gramEnd"/>
+            <w:r>
+              <w:rPr>
+                <w:rFonts w:ascii="Courier New" w:hAnsi="Courier New" w:cs="Courier New"/>
+                <w:spacing w:val="-10"/>
+              </w:rPr>
+              <w:t>= t24 *</w:t>
+            </w:r>
+            <w:proofErr w:type="spellStart"/>
+            <w:r>
+              <w:rPr>
+                <w:rFonts w:ascii="Courier New" w:hAnsi="Courier New" w:cs="Courier New"/>
+                <w:spacing w:val="-10"/>
+              </w:rPr>
+              <w:t>i</w:t>
+            </w:r>
+            <w:proofErr w:type="spellEnd"/>
+            <w:r>
+              <w:rPr>
+                <w:rFonts w:ascii="Courier New" w:hAnsi="Courier New" w:cs="Courier New"/>
+                <w:spacing w:val="-10"/>
+              </w:rPr>
+              <w:t xml:space="preserve"> t23</w:t>
+            </w:r>
+          </w:p>
+          <w:p>
+            <w:pPr>
+              <w:pStyle w:val="BodyText"/>
+              <w:ind w:right="115"/>
+              <w:rPr>
+                <w:rFonts w:ascii="Courier New" w:hAnsi="Courier New" w:cs="Courier New"/>
+                <w:spacing w:val="-10"/>
+              </w:rPr>
+            </w:pPr>
+            <w:r>
+              <w:rPr>
+                <w:rFonts w:ascii="Courier New" w:hAnsi="Courier New" w:cs="Courier New"/>
+                <w:spacing w:val="-10"/>
+              </w:rPr>
+              <w:t>t</w:t>
+            </w:r>
+            <w:proofErr w:type="gramStart"/>
+            <w:r>
+              <w:rPr>
+                <w:rFonts w:ascii="Courier New" w:hAnsi="Courier New" w:cs="Courier New"/>
+                <w:spacing w:val="-10"/>
+              </w:rPr>
+              <w:t>26 :</w:t>
+            </w:r>
+            <w:proofErr w:type="gramEnd"/>
+            <w:r>
+              <w:rPr>
+                <w:rFonts w:ascii="Courier New" w:hAnsi="Courier New" w:cs="Courier New"/>
+                <w:spacing w:val="-10"/>
+              </w:rPr>
+              <w:t>= t21 =</w:t>
+            </w:r>
+            <w:proofErr w:type="spellStart"/>
+            <w:r>
+              <w:rPr>
+                <w:rFonts w:ascii="Courier New" w:hAnsi="Courier New" w:cs="Courier New"/>
+                <w:spacing w:val="-10"/>
+              </w:rPr>
+              <w:t>i</w:t>
+            </w:r>
+            <w:proofErr w:type="spellEnd"/>
+            <w:r>
+              <w:rPr>
+                <w:rFonts w:ascii="Courier New" w:hAnsi="Courier New" w:cs="Courier New"/>
+                <w:spacing w:val="-10"/>
+              </w:rPr>
+              <w:t xml:space="preserve"> t25</w:t>
+            </w:r>
+          </w:p>
+          <w:p>
+            <w:pPr>
+              <w:pStyle w:val="BodyText"/>
+              <w:ind w:right="115"/>
+              <w:rPr>
+                <w:rFonts w:ascii="Courier New" w:hAnsi="Courier New" w:cs="Courier New"/>
+                <w:spacing w:val="-10"/>
+              </w:rPr>
+            </w:pPr>
+            <w:proofErr w:type="spellStart"/>
+            <w:r>
+              <w:rPr>
+                <w:rFonts w:ascii="Courier New" w:hAnsi="Courier New" w:cs="Courier New"/>
+                <w:spacing w:val="-10"/>
+              </w:rPr>
+              <w:t>br</w:t>
+            </w:r>
+            <w:proofErr w:type="spellEnd"/>
+            <w:r>
+              <w:rPr>
+                <w:rFonts w:ascii="Courier New" w:hAnsi="Courier New" w:cs="Courier New"/>
+                <w:spacing w:val="-10"/>
+              </w:rPr>
+              <w:t xml:space="preserve"> B6</w:t>
+            </w:r>
+          </w:p>
+          <w:p>
+            <w:pPr>
+              <w:pStyle w:val="BodyText"/>
+              <w:ind w:right="115"/>
+              <w:rPr>
+                <w:rFonts w:ascii="Courier New" w:hAnsi="Courier New" w:cs="Courier New"/>
+                <w:spacing w:val="-10"/>
+              </w:rPr>
+            </w:pPr>
+            <w:r>
+              <w:rPr>
+                <w:rFonts w:ascii="Courier New" w:hAnsi="Courier New" w:cs="Courier New"/>
+                <w:spacing w:val="-10"/>
+              </w:rPr>
+              <w:t>label L6</w:t>
+            </w:r>
+          </w:p>
+          <w:p>
+            <w:pPr>
+              <w:pStyle w:val="BodyText"/>
+              <w:ind w:right="115"/>
+              <w:rPr>
+                <w:rFonts w:ascii="Courier New" w:hAnsi="Courier New" w:cs="Courier New"/>
+                <w:spacing w:val="-10"/>
+              </w:rPr>
+            </w:pPr>
+            <w:r>
+              <w:rPr>
+                <w:rFonts w:ascii="Courier New" w:hAnsi="Courier New" w:cs="Courier New"/>
+                <w:spacing w:val="-10"/>
+              </w:rPr>
+              <w:t>B3=L5</w:t>
+            </w:r>
+          </w:p>
+          <w:p>
+            <w:pPr>
+              <w:pStyle w:val="BodyText"/>
+              <w:ind w:right="115"/>
+              <w:rPr>
+                <w:rFonts w:ascii="Courier New" w:hAnsi="Courier New" w:cs="Courier New"/>
+                <w:spacing w:val="-10"/>
+              </w:rPr>
+            </w:pPr>
+            <w:r>
+              <w:rPr>
+                <w:rFonts w:ascii="Courier New" w:hAnsi="Courier New" w:cs="Courier New"/>
+                <w:spacing w:val="-10"/>
+              </w:rPr>
+              <w:t>B4=L6</w:t>
+            </w:r>
+          </w:p>
+          <w:p>
+            <w:pPr>
+              <w:pStyle w:val="BodyText"/>
+              <w:ind w:right="115"/>
+              <w:rPr>
+                <w:rFonts w:ascii="Courier New" w:hAnsi="Courier New" w:cs="Courier New"/>
+                <w:spacing w:val="-10"/>
+              </w:rPr>
+            </w:pPr>
+            <w:r>
+              <w:rPr>
+                <w:rFonts w:ascii="Courier New" w:hAnsi="Courier New" w:cs="Courier New"/>
+                <w:spacing w:val="-10"/>
+              </w:rPr>
+              <w:t>B5=L3</w:t>
+            </w:r>
+          </w:p>
+          <w:p>
+            <w:pPr>
+              <w:pStyle w:val="BodyText"/>
+              <w:ind w:right="115"/>
+              <w:rPr>
+                <w:rFonts w:ascii="Courier New" w:hAnsi="Courier New" w:cs="Courier New"/>
+                <w:spacing w:val="-10"/>
+              </w:rPr>
+            </w:pPr>
+            <w:r>
+              <w:rPr>
+                <w:rFonts w:ascii="Courier New" w:hAnsi="Courier New" w:cs="Courier New"/>
+                <w:spacing w:val="-10"/>
+              </w:rPr>
+              <w:t>B6=L4</w:t>
+            </w:r>
+          </w:p>
+          <w:p>
+            <w:pPr>
+              <w:pStyle w:val="BodyText"/>
+              <w:ind w:right="115"/>
+              <w:rPr>
+                <w:rFonts w:ascii="Courier New" w:hAnsi="Courier New" w:cs="Courier New"/>
+                <w:spacing w:val="-10"/>
+              </w:rPr>
+            </w:pPr>
+            <w:proofErr w:type="spellStart"/>
+            <w:r>
+              <w:rPr>
+                <w:rFonts w:ascii="Courier New" w:hAnsi="Courier New" w:cs="Courier New"/>
+                <w:spacing w:val="-10"/>
+              </w:rPr>
+              <w:t>bgnstmt</w:t>
+            </w:r>
+            <w:proofErr w:type="spellEnd"/>
+            <w:r>
+              <w:rPr>
+                <w:rFonts w:ascii="Courier New" w:hAnsi="Courier New" w:cs="Courier New"/>
+                <w:spacing w:val="-10"/>
+              </w:rPr>
+              <w:t xml:space="preserve"> 10</w:t>
+            </w:r>
+          </w:p>
+          <w:p>
+            <w:pPr>
+              <w:pStyle w:val="BodyText"/>
+              <w:ind w:right="115"/>
+              <w:rPr>
+                <w:rFonts w:ascii="Courier New" w:hAnsi="Courier New" w:cs="Courier New"/>
+                <w:spacing w:val="-10"/>
+              </w:rPr>
+            </w:pPr>
+            <w:r>
+              <w:rPr>
+                <w:rFonts w:ascii="Courier New" w:hAnsi="Courier New" w:cs="Courier New"/>
+                <w:spacing w:val="-10"/>
+              </w:rPr>
+              <w:t>t</w:t>
+            </w:r>
+            <w:proofErr w:type="gramStart"/>
+            <w:r>
+              <w:rPr>
+                <w:rFonts w:ascii="Courier New" w:hAnsi="Courier New" w:cs="Courier New"/>
+                <w:spacing w:val="-10"/>
+              </w:rPr>
+              <w:t>27 :</w:t>
+            </w:r>
+            <w:proofErr w:type="gramEnd"/>
+            <w:r>
+              <w:rPr>
+                <w:rFonts w:ascii="Courier New" w:hAnsi="Courier New" w:cs="Courier New"/>
+                <w:spacing w:val="-10"/>
+              </w:rPr>
+              <w:t>= 1</w:t>
+            </w:r>
+          </w:p>
+          <w:p>
+            <w:pPr>
+              <w:pStyle w:val="BodyText"/>
+              <w:ind w:right="115"/>
+              <w:rPr>
+                <w:rFonts w:ascii="Courier New" w:hAnsi="Courier New" w:cs="Courier New"/>
+                <w:spacing w:val="-10"/>
+              </w:rPr>
+            </w:pPr>
+            <w:proofErr w:type="spellStart"/>
+            <w:r>
+              <w:rPr>
+                <w:rFonts w:ascii="Courier New" w:hAnsi="Courier New" w:cs="Courier New"/>
+                <w:spacing w:val="-10"/>
+              </w:rPr>
+              <w:t>reti</w:t>
+            </w:r>
+            <w:proofErr w:type="spellEnd"/>
+            <w:r>
+              <w:rPr>
+                <w:rFonts w:ascii="Courier New" w:hAnsi="Courier New" w:cs="Courier New"/>
+                <w:spacing w:val="-10"/>
+              </w:rPr>
+              <w:t xml:space="preserve"> t27</w:t>
+            </w:r>
+          </w:p>
+          <w:p>
+            <w:pPr>
+              <w:pStyle w:val="BodyText"/>
+              <w:ind w:left="0" w:right="115"/>
+              <w:rPr>
+                <w:spacing w:val="-10"/>
+              </w:rPr>
+            </w:pPr>
+            <w:r>
+              <w:rPr>
+                <w:rFonts w:ascii="Courier New" w:hAnsi="Courier New" w:cs="Courier New"/>
+                <w:spacing w:val="-10"/>
+              </w:rPr>
+              <w:t xml:space="preserve">  </w:t>
+            </w:r>
+            <w:r>
+              <w:rPr>
+                <w:rFonts w:ascii="Courier New" w:hAnsi="Courier New" w:cs="Courier New"/>
+                <w:spacing w:val="-10"/>
+              </w:rPr>
+              <w:t>fend</w:t>
+            </w:r>
+          </w:p>
+        </w:tc>
+      </w:tr>
+    </w:tbl>
+    <w:p>
+      <w:pPr>
+        <w:pStyle w:val="BodyText"/>
+        <w:spacing w:line="374" w:lineRule="auto"/>
+        <w:ind w:right="119"/>
+        <w:jc w:val="center"/>
+        <w:rPr>
           <w:spacing w:val="-10"/>
         </w:rPr>
-        <w:lastRenderedPageBreak/>
-        <w:drawing>
-          <wp:inline distT="0" distB="0" distL="0" distR="0" wp14:anchorId="280CB43F" wp14:editId="1DA68707">
-            <wp:extent cx="5778284" cy="2911366"/>
-            <wp:effectExtent l="0" t="0" r="635" b="0"/>
-            <wp:docPr id="1" name="Picture 1" descr="A picture containing text, receipt, screenshot&#10;&#10;Description automatically generated"/>
-            <wp:cNvGraphicFramePr>
-              <a:graphicFrameLocks xmlns:a="http://schemas.openxmlformats.org/drawingml/2006/main" noChangeAspect="1"/>
-            </wp:cNvGraphicFramePr>
-            <a:graphic xmlns:a="http://schemas.openxmlformats.org/drawingml/2006/main">
-              <a:graphicData uri="http://schemas.openxmlformats.org/drawingml/2006/picture">
-                <pic:pic xmlns:pic="http://schemas.openxmlformats.org/drawingml/2006/picture">
-                  <pic:nvPicPr>
-                    <pic:cNvPr id="1" name="Picture 1" descr="A picture containing text, receipt, screenshot&#10;&#10;Description automatically generated"/>
-                    <pic:cNvPicPr/>
-                  </pic:nvPicPr>
-                  <pic:blipFill>
-                    <a:blip r:embed="rId5">
-                      <a:extLst>
-                        <a:ext uri="{28A0092B-C50C-407E-A947-70E740481C1C}">
-                          <a14:useLocalDpi xmlns:a14="http://schemas.microsoft.com/office/drawing/2010/main" val="0"/>
-                        </a:ext>
-                      </a:extLst>
-                    </a:blip>
-                    <a:stretch>
-                      <a:fillRect/>
-                    </a:stretch>
-                  </pic:blipFill>
-                  <pic:spPr>
-                    <a:xfrm>
-                      <a:off x="0" y="0"/>
-                      <a:ext cx="5791394" cy="2917971"/>
-                    </a:xfrm>
-                    <a:prstGeom prst="rect">
-                      <a:avLst/>
-                    </a:prstGeom>
-                  </pic:spPr>
-                </pic:pic>
-              </a:graphicData>
-            </a:graphic>
-          </wp:inline>
-        </w:drawing>
-      </w:r>
+      </w:pPr>
+    </w:p>
+    <w:p>
+      <w:pPr>
+        <w:spacing w:line="354" w:lineRule="auto"/>
+        <w:jc w:val="both"/>
+      </w:pPr>
     </w:p>
     <w:p>
       <w:pPr>
@@ -3753,7 +5565,6 @@
           <w:ilvl w:val="0"/>
           <w:numId w:val="15"/>
         </w:numPr>
-        <w:spacing w:line="374" w:lineRule="auto"/>
         <w:ind w:left="0" w:right="119"/>
         <w:rPr>
           <w:rFonts w:ascii="Courier New" w:hAnsi="Courier New" w:cs="Courier New"/>
@@ -3765,6 +5576,7 @@
           <w:rFonts w:ascii="Courier New" w:hAnsi="Courier New" w:cs="Courier New"/>
           <w:spacing w:val="-10"/>
         </w:rPr>
+        <w:lastRenderedPageBreak/>
         <w:t>Your</w:t>
       </w:r>
       <w:r>
@@ -3895,6 +5707,8 @@
       <w:r>
         <w:rPr>
           <w:rFonts w:ascii="Courier New" w:hAnsi="Courier New" w:cs="Courier New"/>
+          <w:b/>
+          <w:bCs/>
         </w:rPr>
         <w:t>csem</w:t>
       </w:r>
@@ -3902,6 +5716,8 @@
       <w:r>
         <w:rPr>
           <w:rFonts w:ascii="Courier New" w:hAnsi="Courier New" w:cs="Courier New"/>
+          <w:b/>
+          <w:bCs/>
           <w:spacing w:val="23"/>
         </w:rPr>
         <w:t xml:space="preserve"> </w:t>
@@ -3988,7 +5804,19 @@
         <w:rPr>
           <w:rFonts w:ascii="Courier New" w:hAnsi="Courier New" w:cs="Courier New"/>
         </w:rPr>
-        <w:t>code.</w:t>
+        <w:t>code</w:t>
+      </w:r>
+      <w:r>
+        <w:rPr>
+          <w:rFonts w:ascii="Courier New" w:hAnsi="Courier New" w:cs="Courier New"/>
+        </w:rPr>
+        <w:t xml:space="preserve"> in quadruples</w:t>
+      </w:r>
+      <w:r>
+        <w:rPr>
+          <w:rFonts w:ascii="Courier New" w:hAnsi="Courier New" w:cs="Courier New"/>
+        </w:rPr>
+        <w:t>.</w:t>
       </w:r>
       <w:r>
         <w:rPr>
@@ -3997,765 +5825,6 @@
         </w:rPr>
         <w:t xml:space="preserve"> </w:t>
       </w:r>
-      <w:r>
-        <w:rPr>
-          <w:rFonts w:ascii="Courier New" w:hAnsi="Courier New" w:cs="Courier New"/>
-        </w:rPr>
-        <w:t>The</w:t>
-      </w:r>
-      <w:r>
-        <w:rPr>
-          <w:rFonts w:ascii="Courier New" w:hAnsi="Courier New" w:cs="Courier New"/>
-          <w:spacing w:val="25"/>
-        </w:rPr>
-        <w:t xml:space="preserve"> </w:t>
-      </w:r>
-      <w:r>
-        <w:rPr>
-          <w:rFonts w:ascii="Courier New" w:hAnsi="Courier New" w:cs="Courier New"/>
-          <w:spacing w:val="-2"/>
-        </w:rPr>
-        <w:t>following</w:t>
-      </w:r>
-      <w:r>
-        <w:rPr>
-          <w:rFonts w:ascii="Courier New" w:hAnsi="Courier New" w:cs="Courier New"/>
-          <w:spacing w:val="24"/>
-        </w:rPr>
-        <w:t xml:space="preserve"> </w:t>
-      </w:r>
-      <w:r>
-        <w:rPr>
-          <w:rFonts w:ascii="Courier New" w:hAnsi="Courier New" w:cs="Courier New"/>
-        </w:rPr>
-        <w:t>files,</w:t>
-      </w:r>
-      <w:r>
-        <w:rPr>
-          <w:rFonts w:ascii="Courier New" w:hAnsi="Courier New" w:cs="Courier New"/>
-          <w:spacing w:val="25"/>
-        </w:rPr>
-        <w:t xml:space="preserve"> </w:t>
-      </w:r>
-      <w:r>
-        <w:rPr>
-          <w:rFonts w:ascii="Courier New" w:hAnsi="Courier New" w:cs="Courier New"/>
-        </w:rPr>
-        <w:t>which</w:t>
-      </w:r>
-      <w:r>
-        <w:rPr>
-          <w:rFonts w:ascii="Courier New" w:hAnsi="Courier New" w:cs="Courier New"/>
-          <w:spacing w:val="25"/>
-        </w:rPr>
-        <w:t xml:space="preserve"> </w:t>
-      </w:r>
-      <w:r>
-        <w:rPr>
-          <w:rFonts w:ascii="Courier New" w:hAnsi="Courier New" w:cs="Courier New"/>
-        </w:rPr>
-        <w:t>will</w:t>
-      </w:r>
-      <w:r>
-        <w:rPr>
-          <w:rFonts w:ascii="Courier New" w:hAnsi="Courier New" w:cs="Courier New"/>
-          <w:spacing w:val="25"/>
-        </w:rPr>
-        <w:t xml:space="preserve"> </w:t>
-      </w:r>
-      <w:r>
-        <w:rPr>
-          <w:rFonts w:ascii="Courier New" w:hAnsi="Courier New" w:cs="Courier New"/>
-        </w:rPr>
-        <w:t>comprise</w:t>
-      </w:r>
-      <w:r>
-        <w:rPr>
-          <w:rFonts w:ascii="Courier New" w:hAnsi="Courier New" w:cs="Courier New"/>
-          <w:spacing w:val="25"/>
-        </w:rPr>
-        <w:t xml:space="preserve"> </w:t>
-      </w:r>
-      <w:r>
-        <w:rPr>
-          <w:rFonts w:ascii="Courier New" w:hAnsi="Courier New" w:cs="Courier New"/>
-        </w:rPr>
-        <w:t>part</w:t>
-      </w:r>
-      <w:r>
-        <w:rPr>
-          <w:rFonts w:ascii="Courier New" w:hAnsi="Courier New" w:cs="Courier New"/>
-          <w:spacing w:val="25"/>
-        </w:rPr>
-        <w:t xml:space="preserve"> </w:t>
-      </w:r>
-      <w:r>
-        <w:rPr>
-          <w:rFonts w:ascii="Courier New" w:hAnsi="Courier New" w:cs="Courier New"/>
-        </w:rPr>
-        <w:t>of</w:t>
-      </w:r>
-      <w:r>
-        <w:rPr>
-          <w:rFonts w:ascii="Courier New" w:hAnsi="Courier New" w:cs="Courier New"/>
-          <w:spacing w:val="25"/>
-        </w:rPr>
-        <w:t xml:space="preserve"> </w:t>
-      </w:r>
-      <w:r>
-        <w:rPr>
-          <w:rFonts w:ascii="Courier New" w:hAnsi="Courier New" w:cs="Courier New"/>
-        </w:rPr>
-        <w:t>your</w:t>
-      </w:r>
-      <w:r>
-        <w:rPr>
-          <w:rFonts w:ascii="Courier New" w:hAnsi="Courier New" w:cs="Courier New"/>
-          <w:spacing w:val="25"/>
-        </w:rPr>
-        <w:t xml:space="preserve"> </w:t>
-      </w:r>
-      <w:r>
-        <w:rPr>
-          <w:rFonts w:ascii="Courier New" w:hAnsi="Courier New" w:cs="Courier New"/>
-        </w:rPr>
-        <w:t>program,</w:t>
-      </w:r>
-      <w:r>
-        <w:rPr>
-          <w:rFonts w:ascii="Courier New" w:hAnsi="Courier New" w:cs="Courier New"/>
-          <w:spacing w:val="25"/>
-        </w:rPr>
-        <w:t xml:space="preserve"> </w:t>
-      </w:r>
-      <w:r>
-        <w:rPr>
-          <w:rFonts w:ascii="Courier New" w:hAnsi="Courier New" w:cs="Courier New"/>
-        </w:rPr>
-        <w:t>are</w:t>
-      </w:r>
-      <w:r>
-        <w:rPr>
-          <w:rFonts w:ascii="Courier New" w:hAnsi="Courier New" w:cs="Courier New"/>
-          <w:spacing w:val="26"/>
-        </w:rPr>
-        <w:t xml:space="preserve"> </w:t>
-      </w:r>
-      <w:r>
-        <w:rPr>
-          <w:rFonts w:ascii="Courier New" w:hAnsi="Courier New" w:cs="Courier New"/>
-        </w:rPr>
-        <w:t>in</w:t>
-      </w:r>
-      <w:r>
-        <w:rPr>
-          <w:rFonts w:ascii="Courier New" w:hAnsi="Courier New" w:cs="Courier New"/>
-          <w:spacing w:val="25"/>
-        </w:rPr>
-        <w:t xml:space="preserve"> </w:t>
-      </w:r>
-      <w:r>
-        <w:rPr>
-          <w:rFonts w:ascii="Courier New" w:hAnsi="Courier New" w:cs="Courier New"/>
-        </w:rPr>
-        <w:t>the</w:t>
-      </w:r>
-      <w:r>
-        <w:rPr>
-          <w:rFonts w:ascii="Courier New" w:hAnsi="Courier New" w:cs="Courier New"/>
-          <w:spacing w:val="38"/>
-        </w:rPr>
-        <w:t xml:space="preserve"> </w:t>
-      </w:r>
-      <w:r>
-        <w:rPr>
-          <w:rFonts w:ascii="Times New Roman" w:hAnsi="Times New Roman" w:cs="Times New Roman"/>
-          <w:spacing w:val="38"/>
-        </w:rPr>
-        <w:t>https://github.com/gangryunguh/csem-student-template.git</w:t>
-      </w:r>
-    </w:p>
-    <w:p>
-      <w:pPr>
-        <w:pStyle w:val="BodyText"/>
-        <w:tabs>
-          <w:tab w:val="left" w:pos="2378"/>
-        </w:tabs>
-        <w:spacing w:before="66"/>
-        <w:ind w:left="80"/>
-      </w:pPr>
-      <w:r>
-        <w:rPr>
-          <w:rFonts w:ascii="Courier"/>
-        </w:rPr>
-        <w:t xml:space="preserve">     </w:t>
-      </w:r>
-      <w:proofErr w:type="spellStart"/>
-      <w:r>
-        <w:rPr>
-          <w:rFonts w:ascii="Courier"/>
-        </w:rPr>
-        <w:t>cc.h</w:t>
-      </w:r>
-      <w:proofErr w:type="spellEnd"/>
-      <w:r>
-        <w:rPr>
-          <w:rFonts w:ascii="Courier"/>
-        </w:rPr>
-        <w:t xml:space="preserve">.       </w:t>
-      </w:r>
-      <w:r>
-        <w:t>-</w:t>
-      </w:r>
-      <w:r>
-        <w:rPr>
-          <w:spacing w:val="-12"/>
-        </w:rPr>
-        <w:t xml:space="preserve"> </w:t>
-      </w:r>
-      <w:r>
-        <w:t>include</w:t>
-      </w:r>
-      <w:r>
-        <w:rPr>
-          <w:spacing w:val="-10"/>
-        </w:rPr>
-        <w:t xml:space="preserve"> </w:t>
-      </w:r>
-      <w:r>
-        <w:t>file</w:t>
-      </w:r>
-    </w:p>
-    <w:p>
-      <w:pPr>
-        <w:pStyle w:val="BodyText"/>
-        <w:tabs>
-          <w:tab w:val="left" w:pos="2278"/>
-        </w:tabs>
-        <w:spacing w:before="89"/>
-        <w:ind w:left="700"/>
-      </w:pPr>
-      <w:proofErr w:type="spellStart"/>
-      <w:r>
-        <w:rPr>
-          <w:rFonts w:ascii="Courier"/>
-        </w:rPr>
-        <w:t>cgram.y</w:t>
-      </w:r>
-      <w:proofErr w:type="spellEnd"/>
-      <w:r>
-        <w:rPr>
-          <w:rFonts w:ascii="Courier"/>
-        </w:rPr>
-        <w:t xml:space="preserve">.    </w:t>
-      </w:r>
-      <w:r>
-        <w:t xml:space="preserve">- </w:t>
-      </w:r>
-      <w:proofErr w:type="spellStart"/>
-      <w:r>
-        <w:t>yacc</w:t>
-      </w:r>
-      <w:proofErr w:type="spellEnd"/>
-      <w:r>
-        <w:t xml:space="preserve"> grammar for subset of C</w:t>
-      </w:r>
-    </w:p>
-    <w:p>
-      <w:pPr>
-        <w:pStyle w:val="BodyText"/>
-        <w:tabs>
-          <w:tab w:val="left" w:pos="2278"/>
-        </w:tabs>
-        <w:spacing w:before="98"/>
-        <w:ind w:left="700"/>
-      </w:pPr>
-      <w:proofErr w:type="spellStart"/>
-      <w:r>
-        <w:rPr>
-          <w:rFonts w:ascii="Courier"/>
-        </w:rPr>
-        <w:t>scan.c</w:t>
-      </w:r>
-      <w:proofErr w:type="spellEnd"/>
-      <w:r>
-        <w:rPr>
-          <w:rFonts w:ascii="Courier"/>
-        </w:rPr>
-        <w:t xml:space="preserve">.     </w:t>
-      </w:r>
-      <w:r>
-        <w:t xml:space="preserve">- </w:t>
-      </w:r>
-      <w:r>
-        <w:rPr>
-          <w:spacing w:val="-1"/>
-        </w:rPr>
-        <w:t xml:space="preserve">lexical </w:t>
-      </w:r>
-      <w:r>
-        <w:t>analyzer</w:t>
-      </w:r>
-    </w:p>
-    <w:p>
-      <w:pPr>
-        <w:pStyle w:val="BodyText"/>
-        <w:tabs>
-          <w:tab w:val="left" w:pos="2278"/>
-        </w:tabs>
-        <w:spacing w:before="39" w:line="310" w:lineRule="atLeast"/>
-        <w:ind w:left="700" w:right="3797"/>
-        <w:rPr>
-          <w:spacing w:val="-4"/>
-        </w:rPr>
-      </w:pPr>
-      <w:proofErr w:type="spellStart"/>
-      <w:r>
-        <w:rPr>
-          <w:rFonts w:ascii="Courier"/>
-        </w:rPr>
-        <w:t>scan.h</w:t>
-      </w:r>
-      <w:proofErr w:type="spellEnd"/>
-      <w:r>
-        <w:rPr>
-          <w:rFonts w:ascii="Courier"/>
-        </w:rPr>
-        <w:t xml:space="preserve">.     </w:t>
-      </w:r>
-      <w:r>
-        <w:t>-</w:t>
-      </w:r>
-      <w:r>
-        <w:rPr>
-          <w:spacing w:val="-5"/>
-        </w:rPr>
-        <w:t xml:space="preserve"> </w:t>
-      </w:r>
-      <w:r>
-        <w:t>defines</w:t>
-      </w:r>
-      <w:r>
-        <w:rPr>
-          <w:spacing w:val="-4"/>
-        </w:rPr>
-        <w:t xml:space="preserve"> </w:t>
-      </w:r>
-      <w:r>
-        <w:t>prototypes</w:t>
-      </w:r>
-      <w:r>
-        <w:rPr>
-          <w:spacing w:val="-5"/>
-        </w:rPr>
-        <w:t xml:space="preserve"> </w:t>
-      </w:r>
-      <w:r>
-        <w:t>for</w:t>
-      </w:r>
-      <w:r>
-        <w:rPr>
-          <w:spacing w:val="-4"/>
-        </w:rPr>
-        <w:t xml:space="preserve"> </w:t>
-      </w:r>
-      <w:r>
-        <w:rPr>
-          <w:spacing w:val="-4"/>
-        </w:rPr>
-        <w:t xml:space="preserve">scan </w:t>
-      </w:r>
-      <w:r>
-        <w:t>routines</w:t>
-      </w:r>
-      <w:r>
-        <w:rPr>
-          <w:spacing w:val="-4"/>
-        </w:rPr>
-        <w:t xml:space="preserve"> </w:t>
-      </w:r>
-      <w:proofErr w:type="spellStart"/>
-      <w:r>
-        <w:rPr>
-          <w:rFonts w:ascii="Courier"/>
-        </w:rPr>
-        <w:t>sem.h</w:t>
-      </w:r>
-      <w:proofErr w:type="spellEnd"/>
-      <w:r>
-        <w:rPr>
-          <w:rFonts w:ascii="Courier"/>
-        </w:rPr>
-        <w:t xml:space="preserve">.     </w:t>
-      </w:r>
-      <w:r>
-        <w:rPr>
-          <w:rFonts w:ascii="Courier"/>
-        </w:rPr>
-        <w:t xml:space="preserve"> </w:t>
-      </w:r>
-      <w:r>
-        <w:t>-</w:t>
-      </w:r>
-      <w:r>
-        <w:rPr>
-          <w:spacing w:val="-5"/>
-        </w:rPr>
-        <w:t xml:space="preserve"> </w:t>
-      </w:r>
-      <w:r>
-        <w:t>defines</w:t>
-      </w:r>
-      <w:r>
-        <w:rPr>
-          <w:spacing w:val="-4"/>
-        </w:rPr>
-        <w:t xml:space="preserve"> </w:t>
-      </w:r>
-      <w:r>
-        <w:t>prototypes</w:t>
-      </w:r>
-      <w:r>
-        <w:rPr>
-          <w:spacing w:val="-5"/>
-        </w:rPr>
-        <w:t xml:space="preserve"> </w:t>
-      </w:r>
-      <w:r>
-        <w:t>for</w:t>
-      </w:r>
-      <w:r>
-        <w:rPr>
-          <w:spacing w:val="-4"/>
-        </w:rPr>
-        <w:t xml:space="preserve"> </w:t>
-      </w:r>
-      <w:r>
-        <w:t>routines</w:t>
-      </w:r>
-      <w:r>
-        <w:rPr>
-          <w:spacing w:val="-4"/>
-        </w:rPr>
-        <w:t xml:space="preserve"> </w:t>
-      </w:r>
-      <w:r>
-        <w:t>in</w:t>
-      </w:r>
-      <w:r>
-        <w:rPr>
-          <w:spacing w:val="-4"/>
-        </w:rPr>
-        <w:t xml:space="preserve"> </w:t>
-      </w:r>
-    </w:p>
-    <w:p>
-      <w:pPr>
-        <w:pStyle w:val="BodyText"/>
-        <w:tabs>
-          <w:tab w:val="left" w:pos="2278"/>
-        </w:tabs>
-        <w:spacing w:before="39" w:line="310" w:lineRule="atLeast"/>
-        <w:ind w:left="700" w:right="3797"/>
-        <w:rPr>
-          <w:b/>
-          <w:bCs/>
-        </w:rPr>
-      </w:pPr>
-      <w:r>
-        <w:rPr>
-          <w:spacing w:val="-4"/>
-        </w:rPr>
-        <w:t xml:space="preserve">                                 </w:t>
-      </w:r>
-      <w:proofErr w:type="spellStart"/>
-      <w:r>
-        <w:rPr>
-          <w:b/>
-          <w:bCs/>
-          <w:highlight w:val="yellow"/>
-        </w:rPr>
-        <w:t>sem</w:t>
-      </w:r>
-      <w:r>
-        <w:rPr>
-          <w:b/>
-          <w:bCs/>
-          <w:highlight w:val="yellow"/>
-        </w:rPr>
-        <w:t>dum</w:t>
-      </w:r>
-      <w:r>
-        <w:rPr>
-          <w:b/>
-          <w:bCs/>
-          <w:highlight w:val="yellow"/>
-        </w:rPr>
-        <w:t>.c</w:t>
-      </w:r>
-      <w:proofErr w:type="spellEnd"/>
-      <w:r>
-        <w:rPr>
-          <w:b/>
-          <w:bCs/>
-        </w:rPr>
-        <w:t xml:space="preserve"> </w:t>
-      </w:r>
-    </w:p>
-    <w:p>
-      <w:pPr>
-        <w:pStyle w:val="BodyText"/>
-        <w:tabs>
-          <w:tab w:val="left" w:pos="2278"/>
-        </w:tabs>
-        <w:spacing w:before="39" w:line="310" w:lineRule="atLeast"/>
-        <w:ind w:left="700" w:right="3797"/>
-      </w:pPr>
-      <w:proofErr w:type="spellStart"/>
-      <w:r>
-        <w:rPr>
-          <w:rFonts w:ascii="Courier"/>
-        </w:rPr>
-        <w:t>semutil.c</w:t>
-      </w:r>
-      <w:proofErr w:type="spellEnd"/>
-      <w:r>
-        <w:rPr>
-          <w:rFonts w:ascii="Courier"/>
-        </w:rPr>
-        <w:t xml:space="preserve">   </w:t>
-      </w:r>
-      <w:r>
-        <w:t xml:space="preserve">- </w:t>
-      </w:r>
-      <w:proofErr w:type="spellStart"/>
-      <w:r>
-        <w:t>uti</w:t>
-      </w:r>
-      <w:r>
-        <w:t>li</w:t>
-      </w:r>
-      <w:r>
-        <w:t>tity</w:t>
-      </w:r>
-      <w:proofErr w:type="spellEnd"/>
-      <w:r>
-        <w:t xml:space="preserve"> routines for the semantic actions </w:t>
-      </w:r>
-      <w:proofErr w:type="spellStart"/>
-      <w:r>
-        <w:rPr>
-          <w:rFonts w:ascii="Courier"/>
-        </w:rPr>
-        <w:t>semutil.h</w:t>
-      </w:r>
-      <w:proofErr w:type="spellEnd"/>
-      <w:r>
-        <w:rPr>
-          <w:rFonts w:ascii="Courier"/>
-        </w:rPr>
-        <w:t xml:space="preserve">   </w:t>
-      </w:r>
-      <w:r>
-        <w:t>-</w:t>
-      </w:r>
-      <w:r>
-        <w:rPr>
-          <w:spacing w:val="-5"/>
-        </w:rPr>
-        <w:t xml:space="preserve"> </w:t>
-      </w:r>
-      <w:r>
-        <w:t>defines</w:t>
-      </w:r>
-      <w:r>
-        <w:rPr>
-          <w:spacing w:val="-4"/>
-        </w:rPr>
-        <w:t xml:space="preserve"> </w:t>
-      </w:r>
-      <w:r>
-        <w:t>prototypes</w:t>
-      </w:r>
-      <w:r>
-        <w:rPr>
-          <w:spacing w:val="-5"/>
-        </w:rPr>
-        <w:t xml:space="preserve"> </w:t>
-      </w:r>
-      <w:r>
-        <w:t>for</w:t>
-      </w:r>
-      <w:r>
-        <w:rPr>
-          <w:spacing w:val="-4"/>
-        </w:rPr>
-        <w:t xml:space="preserve"> </w:t>
-      </w:r>
-      <w:proofErr w:type="spellStart"/>
-      <w:r>
-        <w:rPr>
-          <w:spacing w:val="-4"/>
-        </w:rPr>
-        <w:t>semutil</w:t>
-      </w:r>
-      <w:proofErr w:type="spellEnd"/>
-      <w:r>
-        <w:rPr>
-          <w:spacing w:val="-4"/>
-        </w:rPr>
-        <w:t xml:space="preserve"> </w:t>
-      </w:r>
-      <w:r>
-        <w:t>routines</w:t>
-      </w:r>
-      <w:r>
-        <w:rPr>
-          <w:spacing w:val="-4"/>
-        </w:rPr>
-        <w:t xml:space="preserve"> </w:t>
-      </w:r>
-    </w:p>
-    <w:p>
-      <w:pPr>
-        <w:pStyle w:val="BodyText"/>
-        <w:tabs>
-          <w:tab w:val="left" w:pos="2278"/>
-        </w:tabs>
-        <w:spacing w:before="39" w:line="310" w:lineRule="atLeast"/>
-        <w:ind w:left="700" w:right="3797"/>
-      </w:pPr>
-      <w:proofErr w:type="spellStart"/>
-      <w:r>
-        <w:rPr>
-          <w:rFonts w:ascii="Courier"/>
-        </w:rPr>
-        <w:t>sym.c</w:t>
-      </w:r>
-      <w:proofErr w:type="spellEnd"/>
-      <w:r>
-        <w:rPr>
-          <w:rFonts w:ascii="Courier"/>
-        </w:rPr>
-        <w:t xml:space="preserve">       </w:t>
-      </w:r>
-      <w:r>
-        <w:t>- symbol table management</w:t>
-      </w:r>
-    </w:p>
-    <w:p>
-      <w:pPr>
-        <w:pStyle w:val="BodyText"/>
-        <w:tabs>
-          <w:tab w:val="left" w:pos="2278"/>
-        </w:tabs>
-        <w:spacing w:before="59"/>
-        <w:ind w:left="700"/>
-      </w:pPr>
-      <w:proofErr w:type="spellStart"/>
-      <w:r>
-        <w:rPr>
-          <w:rFonts w:ascii="Courier"/>
-        </w:rPr>
-        <w:t>sym.h</w:t>
-      </w:r>
-      <w:proofErr w:type="spellEnd"/>
-      <w:r>
-        <w:rPr>
-          <w:rFonts w:ascii="Courier"/>
-        </w:rPr>
-        <w:t xml:space="preserve">       </w:t>
-      </w:r>
-      <w:r>
-        <w:t>-</w:t>
-      </w:r>
-      <w:r>
-        <w:rPr>
-          <w:spacing w:val="-5"/>
-        </w:rPr>
-        <w:t xml:space="preserve"> </w:t>
-      </w:r>
-      <w:r>
-        <w:t>defines</w:t>
-      </w:r>
-      <w:r>
-        <w:rPr>
-          <w:spacing w:val="-4"/>
-        </w:rPr>
-        <w:t xml:space="preserve"> </w:t>
-      </w:r>
-      <w:r>
-        <w:t>prototypes</w:t>
-      </w:r>
-      <w:r>
-        <w:rPr>
-          <w:spacing w:val="-5"/>
-        </w:rPr>
-        <w:t xml:space="preserve"> </w:t>
-      </w:r>
-      <w:r>
-        <w:t>for</w:t>
-      </w:r>
-      <w:r>
-        <w:rPr>
-          <w:spacing w:val="-4"/>
-        </w:rPr>
-        <w:t xml:space="preserve"> </w:t>
-      </w:r>
-      <w:r>
-        <w:t>routines</w:t>
-      </w:r>
-      <w:r>
-        <w:rPr>
-          <w:spacing w:val="-4"/>
-        </w:rPr>
-        <w:t xml:space="preserve"> </w:t>
-      </w:r>
-      <w:r>
-        <w:t>in</w:t>
-      </w:r>
-      <w:r>
-        <w:rPr>
-          <w:spacing w:val="-4"/>
-        </w:rPr>
-        <w:t xml:space="preserve"> </w:t>
-      </w:r>
-      <w:proofErr w:type="spellStart"/>
-      <w:r>
-        <w:t>sym.c</w:t>
-      </w:r>
-      <w:proofErr w:type="spellEnd"/>
-    </w:p>
-    <w:p>
-      <w:pPr>
-        <w:pStyle w:val="BodyText"/>
-        <w:tabs>
-          <w:tab w:val="left" w:pos="2278"/>
-        </w:tabs>
-        <w:spacing w:before="59"/>
-        <w:ind w:left="700"/>
-      </w:pPr>
-    </w:p>
-    <w:p>
-      <w:pPr>
-        <w:spacing w:before="10" w:line="260" w:lineRule="exact"/>
-        <w:rPr>
-          <w:sz w:val="26"/>
-          <w:szCs w:val="26"/>
-        </w:rPr>
-      </w:pPr>
-    </w:p>
-    <w:p>
-      <w:pPr>
-        <w:pStyle w:val="BodyText"/>
-        <w:spacing w:line="372" w:lineRule="auto"/>
-        <w:ind w:right="100"/>
-        <w:rPr>
-          <w:rFonts w:ascii="Courier New" w:hAnsi="Courier New" w:cs="Courier New"/>
-          <w:i/>
-          <w:iCs/>
-        </w:rPr>
-      </w:pPr>
     </w:p>
     <w:p>
       <w:pPr>
@@ -4764,555 +5833,33 @@
           <w:ilvl w:val="0"/>
           <w:numId w:val="15"/>
         </w:numPr>
-        <w:spacing w:line="372" w:lineRule="auto"/>
-        <w:ind w:right="100"/>
-        <w:jc w:val="both"/>
-        <w:rPr>
-          <w:rFonts w:ascii="Courier New" w:hAnsi="Courier New" w:cs="Courier New"/>
-          <w:i/>
-          <w:iCs/>
-        </w:rPr>
-      </w:pPr>
-      <w:r>
-        <w:rPr>
-          <w:rFonts w:ascii="Courier New" w:hAnsi="Courier New" w:cs="Courier New"/>
-          <w:spacing w:val="-3"/>
-        </w:rPr>
-        <w:t xml:space="preserve">Submit only the file </w:t>
-      </w:r>
-      <w:proofErr w:type="spellStart"/>
-      <w:r>
-        <w:rPr>
-          <w:rFonts w:ascii="Courier New" w:hAnsi="Courier New" w:cs="Courier New"/>
-          <w:b/>
-          <w:bCs/>
-          <w:spacing w:val="-3"/>
-        </w:rPr>
-        <w:t>sem</w:t>
-      </w:r>
-      <w:r>
-        <w:rPr>
-          <w:rFonts w:ascii="Courier New" w:hAnsi="Courier New" w:cs="Courier New"/>
-          <w:b/>
-          <w:bCs/>
-          <w:spacing w:val="-3"/>
-        </w:rPr>
-        <w:t>dum</w:t>
-      </w:r>
-      <w:r>
-        <w:rPr>
-          <w:rFonts w:ascii="Courier New" w:hAnsi="Courier New" w:cs="Courier New"/>
-          <w:b/>
-          <w:bCs/>
-          <w:spacing w:val="-3"/>
-        </w:rPr>
-        <w:t>.c</w:t>
-      </w:r>
-      <w:proofErr w:type="spellEnd"/>
-      <w:r>
-        <w:rPr>
-          <w:rFonts w:ascii="Courier New" w:hAnsi="Courier New" w:cs="Courier New"/>
-          <w:spacing w:val="-3"/>
-        </w:rPr>
-        <w:t xml:space="preserve"> to Canvas course assignment link.</w:t>
-      </w:r>
-    </w:p>
-    <w:p>
-      <w:pPr>
-        <w:pStyle w:val="BodyText"/>
-        <w:spacing w:line="372" w:lineRule="auto"/>
-        <w:ind w:right="100"/>
-        <w:jc w:val="both"/>
-        <w:rPr>
-          <w:rFonts w:ascii="Courier New" w:hAnsi="Courier New" w:cs="Courier New"/>
-          <w:spacing w:val="-3"/>
-        </w:rPr>
-      </w:pPr>
-    </w:p>
-    <w:p>
-      <w:pPr>
-        <w:pStyle w:val="BodyText"/>
-        <w:spacing w:line="372" w:lineRule="auto"/>
-        <w:ind w:right="100"/>
-        <w:jc w:val="both"/>
-        <w:rPr>
-          <w:rFonts w:ascii="Courier New" w:hAnsi="Courier New" w:cs="Courier New"/>
-          <w:i/>
-          <w:iCs/>
-        </w:rPr>
-      </w:pPr>
-    </w:p>
-    <w:p>
-      <w:pPr>
-        <w:pStyle w:val="TOAHeading"/>
-        <w:jc w:val="center"/>
-      </w:pPr>
-      <w:r>
-        <w:t>Another Example</w:t>
-      </w:r>
-    </w:p>
-    <w:p/>
-    <w:p>
-      <w:pPr>
-        <w:spacing w:before="100" w:beforeAutospacing="1" w:after="100" w:afterAutospacing="1" w:line="360" w:lineRule="auto"/>
-        <w:rPr>
-          <w:rFonts w:ascii="Courier New" w:eastAsia="Times New Roman" w:hAnsi="Courier New" w:cs="Courier New"/>
-        </w:rPr>
-      </w:pPr>
-      <w:r>
-        <w:rPr>
-          <w:rFonts w:ascii="Courier New" w:eastAsia="Times New Roman" w:hAnsi="Courier New" w:cs="Courier New"/>
-          <w:sz w:val="20"/>
-          <w:szCs w:val="20"/>
-        </w:rPr>
-        <w:lastRenderedPageBreak/>
-        <w:t xml:space="preserve">This example shows the intermediate code generation for a test function with multiple formal parameters, locals, and actual arguments. </w:t>
-      </w:r>
-    </w:p>
-    <w:p>
-      <w:pPr>
-        <w:tabs>
-          <w:tab w:val="left" w:pos="916"/>
-          <w:tab w:val="left" w:pos="1832"/>
-          <w:tab w:val="left" w:pos="2748"/>
-          <w:tab w:val="left" w:pos="3664"/>
-          <w:tab w:val="left" w:pos="4580"/>
-          <w:tab w:val="left" w:pos="5496"/>
-          <w:tab w:val="left" w:pos="6412"/>
-          <w:tab w:val="left" w:pos="7328"/>
-          <w:tab w:val="left" w:pos="8244"/>
-          <w:tab w:val="left" w:pos="9160"/>
-          <w:tab w:val="left" w:pos="10076"/>
-          <w:tab w:val="left" w:pos="10992"/>
-          <w:tab w:val="left" w:pos="11908"/>
-          <w:tab w:val="left" w:pos="12824"/>
-          <w:tab w:val="left" w:pos="13740"/>
-          <w:tab w:val="left" w:pos="14656"/>
-        </w:tabs>
-        <w:spacing w:line="360" w:lineRule="auto"/>
-        <w:rPr>
-          <w:rFonts w:ascii="Courier New" w:eastAsia="Times New Roman" w:hAnsi="Courier New" w:cs="Courier New"/>
-          <w:b/>
-          <w:bCs/>
-          <w:sz w:val="20"/>
-          <w:szCs w:val="20"/>
-        </w:rPr>
-      </w:pPr>
-      <w:r>
-        <w:rPr>
-          <w:rFonts w:ascii="Courier New" w:eastAsia="Times New Roman" w:hAnsi="Courier New" w:cs="Courier New"/>
-          <w:sz w:val="20"/>
-          <w:szCs w:val="20"/>
-        </w:rPr>
-        <w:t xml:space="preserve">      </w:t>
-      </w:r>
-      <w:proofErr w:type="gramStart"/>
-      <w:r>
-        <w:rPr>
-          <w:rFonts w:ascii="Courier New" w:eastAsia="Times New Roman" w:hAnsi="Courier New" w:cs="Courier New"/>
-          <w:b/>
-          <w:bCs/>
-          <w:sz w:val="20"/>
-          <w:szCs w:val="20"/>
-        </w:rPr>
-        <w:t>test(</w:t>
-      </w:r>
-      <w:proofErr w:type="gramEnd"/>
-      <w:r>
-        <w:rPr>
-          <w:rFonts w:ascii="Courier New" w:eastAsia="Times New Roman" w:hAnsi="Courier New" w:cs="Courier New"/>
-          <w:b/>
-          <w:bCs/>
-          <w:sz w:val="20"/>
-          <w:szCs w:val="20"/>
-        </w:rPr>
-        <w:t>int a, int b)</w:t>
-      </w:r>
-    </w:p>
-    <w:p>
-      <w:pPr>
-        <w:tabs>
-          <w:tab w:val="left" w:pos="916"/>
-          <w:tab w:val="left" w:pos="1832"/>
-          <w:tab w:val="left" w:pos="2748"/>
-          <w:tab w:val="left" w:pos="3664"/>
-          <w:tab w:val="left" w:pos="4580"/>
-          <w:tab w:val="left" w:pos="5496"/>
-          <w:tab w:val="left" w:pos="6412"/>
-          <w:tab w:val="left" w:pos="7328"/>
-          <w:tab w:val="left" w:pos="8244"/>
-          <w:tab w:val="left" w:pos="9160"/>
-          <w:tab w:val="left" w:pos="10076"/>
-          <w:tab w:val="left" w:pos="10992"/>
-          <w:tab w:val="left" w:pos="11908"/>
-          <w:tab w:val="left" w:pos="12824"/>
-          <w:tab w:val="left" w:pos="13740"/>
-          <w:tab w:val="left" w:pos="14656"/>
-        </w:tabs>
-        <w:spacing w:line="360" w:lineRule="auto"/>
-        <w:rPr>
-          <w:rFonts w:ascii="Courier New" w:eastAsia="Times New Roman" w:hAnsi="Courier New" w:cs="Courier New"/>
-          <w:b/>
-          <w:bCs/>
-          <w:sz w:val="20"/>
-          <w:szCs w:val="20"/>
-        </w:rPr>
-      </w:pPr>
-      <w:r>
-        <w:rPr>
-          <w:rFonts w:ascii="Courier New" w:eastAsia="Times New Roman" w:hAnsi="Courier New" w:cs="Courier New"/>
-          <w:b/>
-          <w:bCs/>
-          <w:sz w:val="20"/>
-          <w:szCs w:val="20"/>
-        </w:rPr>
-        <w:t xml:space="preserve">      {</w:t>
-      </w:r>
-    </w:p>
-    <w:p>
-      <w:pPr>
-        <w:tabs>
-          <w:tab w:val="left" w:pos="916"/>
-          <w:tab w:val="left" w:pos="1832"/>
-          <w:tab w:val="left" w:pos="2748"/>
-          <w:tab w:val="left" w:pos="3664"/>
-          <w:tab w:val="left" w:pos="4580"/>
-          <w:tab w:val="left" w:pos="5496"/>
-          <w:tab w:val="left" w:pos="6412"/>
-          <w:tab w:val="left" w:pos="7328"/>
-          <w:tab w:val="left" w:pos="8244"/>
-          <w:tab w:val="left" w:pos="9160"/>
-          <w:tab w:val="left" w:pos="10076"/>
-          <w:tab w:val="left" w:pos="10992"/>
-          <w:tab w:val="left" w:pos="11908"/>
-          <w:tab w:val="left" w:pos="12824"/>
-          <w:tab w:val="left" w:pos="13740"/>
-          <w:tab w:val="left" w:pos="14656"/>
-        </w:tabs>
-        <w:spacing w:line="360" w:lineRule="auto"/>
-        <w:rPr>
-          <w:rFonts w:ascii="Courier New" w:eastAsia="Times New Roman" w:hAnsi="Courier New" w:cs="Courier New"/>
-          <w:b/>
-          <w:bCs/>
-          <w:sz w:val="20"/>
-          <w:szCs w:val="20"/>
-        </w:rPr>
-      </w:pPr>
-      <w:r>
-        <w:rPr>
-          <w:rFonts w:ascii="Courier New" w:eastAsia="Times New Roman" w:hAnsi="Courier New" w:cs="Courier New"/>
-          <w:b/>
-          <w:bCs/>
-          <w:sz w:val="20"/>
-          <w:szCs w:val="20"/>
-        </w:rPr>
-        <w:t xml:space="preserve">         double d;</w:t>
-      </w:r>
-    </w:p>
-    <w:p>
-      <w:pPr>
-        <w:tabs>
-          <w:tab w:val="left" w:pos="916"/>
-          <w:tab w:val="left" w:pos="1832"/>
-          <w:tab w:val="left" w:pos="2748"/>
-          <w:tab w:val="left" w:pos="3664"/>
-          <w:tab w:val="left" w:pos="4580"/>
-          <w:tab w:val="left" w:pos="5496"/>
-          <w:tab w:val="left" w:pos="6412"/>
-          <w:tab w:val="left" w:pos="7328"/>
-          <w:tab w:val="left" w:pos="8244"/>
-          <w:tab w:val="left" w:pos="9160"/>
-          <w:tab w:val="left" w:pos="10076"/>
-          <w:tab w:val="left" w:pos="10992"/>
-          <w:tab w:val="left" w:pos="11908"/>
-          <w:tab w:val="left" w:pos="12824"/>
-          <w:tab w:val="left" w:pos="13740"/>
-          <w:tab w:val="left" w:pos="14656"/>
-        </w:tabs>
-        <w:spacing w:line="360" w:lineRule="auto"/>
-        <w:rPr>
-          <w:rFonts w:ascii="Courier New" w:eastAsia="Times New Roman" w:hAnsi="Courier New" w:cs="Courier New"/>
-          <w:b/>
-          <w:bCs/>
-          <w:sz w:val="20"/>
-          <w:szCs w:val="20"/>
-        </w:rPr>
-      </w:pPr>
-      <w:r>
-        <w:rPr>
-          <w:rFonts w:ascii="Courier New" w:eastAsia="Times New Roman" w:hAnsi="Courier New" w:cs="Courier New"/>
-          <w:b/>
-          <w:bCs/>
-          <w:sz w:val="20"/>
-          <w:szCs w:val="20"/>
-        </w:rPr>
-        <w:t xml:space="preserve">         int </w:t>
-      </w:r>
-      <w:proofErr w:type="spellStart"/>
-      <w:r>
-        <w:rPr>
-          <w:rFonts w:ascii="Courier New" w:eastAsia="Times New Roman" w:hAnsi="Courier New" w:cs="Courier New"/>
-          <w:b/>
-          <w:bCs/>
-          <w:sz w:val="20"/>
-          <w:szCs w:val="20"/>
-        </w:rPr>
-        <w:t>i</w:t>
-      </w:r>
-      <w:proofErr w:type="spellEnd"/>
-      <w:r>
-        <w:rPr>
-          <w:rFonts w:ascii="Courier New" w:eastAsia="Times New Roman" w:hAnsi="Courier New" w:cs="Courier New"/>
-          <w:b/>
-          <w:bCs/>
-          <w:sz w:val="20"/>
-          <w:szCs w:val="20"/>
-        </w:rPr>
-        <w:t>;</w:t>
-      </w:r>
-    </w:p>
-    <w:p>
-      <w:pPr>
-        <w:tabs>
-          <w:tab w:val="left" w:pos="916"/>
-          <w:tab w:val="left" w:pos="1832"/>
-          <w:tab w:val="left" w:pos="2748"/>
-          <w:tab w:val="left" w:pos="3664"/>
-          <w:tab w:val="left" w:pos="4580"/>
-          <w:tab w:val="left" w:pos="5496"/>
-          <w:tab w:val="left" w:pos="6412"/>
-          <w:tab w:val="left" w:pos="7328"/>
-          <w:tab w:val="left" w:pos="8244"/>
-          <w:tab w:val="left" w:pos="9160"/>
-          <w:tab w:val="left" w:pos="10076"/>
-          <w:tab w:val="left" w:pos="10992"/>
-          <w:tab w:val="left" w:pos="11908"/>
-          <w:tab w:val="left" w:pos="12824"/>
-          <w:tab w:val="left" w:pos="13740"/>
-          <w:tab w:val="left" w:pos="14656"/>
-        </w:tabs>
-        <w:spacing w:line="360" w:lineRule="auto"/>
-        <w:rPr>
-          <w:rFonts w:ascii="Courier New" w:eastAsia="Times New Roman" w:hAnsi="Courier New" w:cs="Courier New"/>
-          <w:b/>
-          <w:bCs/>
-          <w:sz w:val="20"/>
-          <w:szCs w:val="20"/>
-        </w:rPr>
-      </w:pPr>
-      <w:r>
-        <w:rPr>
-          <w:rFonts w:ascii="Courier New" w:eastAsia="Times New Roman" w:hAnsi="Courier New" w:cs="Courier New"/>
-          <w:b/>
-          <w:bCs/>
-          <w:sz w:val="20"/>
-          <w:szCs w:val="20"/>
-        </w:rPr>
-        <w:t xml:space="preserve">         </w:t>
-      </w:r>
-      <w:proofErr w:type="spellStart"/>
-      <w:proofErr w:type="gramStart"/>
-      <w:r>
-        <w:rPr>
-          <w:rFonts w:ascii="Courier New" w:eastAsia="Times New Roman" w:hAnsi="Courier New" w:cs="Courier New"/>
-          <w:b/>
-          <w:bCs/>
-          <w:sz w:val="20"/>
-          <w:szCs w:val="20"/>
-        </w:rPr>
-        <w:t>printf</w:t>
-      </w:r>
-      <w:proofErr w:type="spellEnd"/>
-      <w:r>
-        <w:rPr>
-          <w:rFonts w:ascii="Courier New" w:eastAsia="Times New Roman" w:hAnsi="Courier New" w:cs="Courier New"/>
-          <w:b/>
-          <w:bCs/>
-          <w:sz w:val="20"/>
-          <w:szCs w:val="20"/>
-        </w:rPr>
-        <w:t>(</w:t>
-      </w:r>
-      <w:proofErr w:type="gramEnd"/>
-      <w:r>
-        <w:rPr>
-          <w:rFonts w:ascii="Courier New" w:eastAsia="Times New Roman" w:hAnsi="Courier New" w:cs="Courier New"/>
-          <w:b/>
-          <w:bCs/>
-          <w:sz w:val="20"/>
-          <w:szCs w:val="20"/>
-        </w:rPr>
-        <w:t xml:space="preserve">"%d %f %d %d\n", </w:t>
-      </w:r>
-      <w:proofErr w:type="spellStart"/>
-      <w:r>
-        <w:rPr>
-          <w:rFonts w:ascii="Courier New" w:eastAsia="Times New Roman" w:hAnsi="Courier New" w:cs="Courier New"/>
-          <w:b/>
-          <w:bCs/>
-          <w:sz w:val="20"/>
-          <w:szCs w:val="20"/>
-        </w:rPr>
-        <w:t>i</w:t>
-      </w:r>
-      <w:proofErr w:type="spellEnd"/>
-      <w:r>
-        <w:rPr>
-          <w:rFonts w:ascii="Courier New" w:eastAsia="Times New Roman" w:hAnsi="Courier New" w:cs="Courier New"/>
-          <w:b/>
-          <w:bCs/>
-          <w:sz w:val="20"/>
-          <w:szCs w:val="20"/>
-        </w:rPr>
-        <w:t>, d, a, b);</w:t>
-      </w:r>
-    </w:p>
-    <w:p>
-      <w:pPr>
-        <w:tabs>
-          <w:tab w:val="left" w:pos="916"/>
-          <w:tab w:val="left" w:pos="1832"/>
-          <w:tab w:val="left" w:pos="2748"/>
-          <w:tab w:val="left" w:pos="3664"/>
-          <w:tab w:val="left" w:pos="4580"/>
-          <w:tab w:val="left" w:pos="5496"/>
-          <w:tab w:val="left" w:pos="6412"/>
-          <w:tab w:val="left" w:pos="7328"/>
-          <w:tab w:val="left" w:pos="8244"/>
-          <w:tab w:val="left" w:pos="9160"/>
-          <w:tab w:val="left" w:pos="10076"/>
-          <w:tab w:val="left" w:pos="10992"/>
-          <w:tab w:val="left" w:pos="11908"/>
-          <w:tab w:val="left" w:pos="12824"/>
-          <w:tab w:val="left" w:pos="13740"/>
-          <w:tab w:val="left" w:pos="14656"/>
-        </w:tabs>
-        <w:spacing w:line="360" w:lineRule="auto"/>
-        <w:rPr>
-          <w:rFonts w:ascii="Courier New" w:eastAsia="Times New Roman" w:hAnsi="Courier New" w:cs="Courier New"/>
-          <w:b/>
-          <w:bCs/>
-          <w:sz w:val="20"/>
-          <w:szCs w:val="20"/>
-        </w:rPr>
-      </w:pPr>
-      <w:r>
-        <w:rPr>
-          <w:rFonts w:ascii="Courier New" w:eastAsia="Times New Roman" w:hAnsi="Courier New" w:cs="Courier New"/>
-          <w:b/>
-          <w:bCs/>
-          <w:sz w:val="20"/>
-          <w:szCs w:val="20"/>
-        </w:rPr>
-        <w:t xml:space="preserve">      }</w:t>
-      </w:r>
-    </w:p>
-    <w:p>
-      <w:pPr>
-        <w:spacing w:before="100" w:beforeAutospacing="1" w:after="100" w:afterAutospacing="1" w:line="360" w:lineRule="auto"/>
-        <w:rPr>
-          <w:rFonts w:ascii="Courier New" w:eastAsia="Times New Roman" w:hAnsi="Courier New" w:cs="Courier New"/>
-        </w:rPr>
-        <w:sectPr>
-          <w:pgSz w:w="12240" w:h="15840"/>
-          <w:pgMar w:top="1440" w:right="1440" w:bottom="1440" w:left="1440" w:header="720" w:footer="720" w:gutter="0"/>
-          <w:cols w:space="720"/>
-          <w:docGrid w:linePitch="326"/>
-        </w:sectPr>
-      </w:pPr>
-      <w:r>
-        <w:rPr>
-          <w:rFonts w:ascii="Courier New" w:eastAsia="Times New Roman" w:hAnsi="Courier New" w:cs="Courier New"/>
-          <w:sz w:val="20"/>
-          <w:szCs w:val="20"/>
-        </w:rPr>
-        <w:t>compiles into</w:t>
-      </w:r>
-    </w:p>
-    <w:p>
-      <w:pPr>
-        <w:jc w:val="center"/>
-        <w:rPr>
-          <w:rFonts w:ascii="Courier New" w:hAnsi="Courier New" w:cs="Courier New"/>
-          <w:sz w:val="20"/>
-          <w:szCs w:val="20"/>
-        </w:rPr>
-      </w:pPr>
-      <w:r>
-        <w:rPr>
-          <w:rFonts w:ascii="Courier" w:eastAsia="Courier" w:hAnsi="Courier" w:cs="Courier"/>
-          <w:noProof/>
-        </w:rPr>
-        <w:lastRenderedPageBreak/>
-        <w:drawing>
-          <wp:inline distT="0" distB="0" distL="0" distR="0" wp14:anchorId="4D97758D" wp14:editId="594C1C00">
-            <wp:extent cx="4365129" cy="2196193"/>
-            <wp:effectExtent l="0" t="0" r="3810" b="1270"/>
-            <wp:docPr id="3" name="Picture 3" descr="Output from solution csem for the sample input test routine."/>
-            <wp:cNvGraphicFramePr>
-              <a:graphicFrameLocks xmlns:a="http://schemas.openxmlformats.org/drawingml/2006/main" noChangeAspect="1"/>
-            </wp:cNvGraphicFramePr>
-            <a:graphic xmlns:a="http://schemas.openxmlformats.org/drawingml/2006/main">
-              <a:graphicData uri="http://schemas.openxmlformats.org/drawingml/2006/picture">
-                <pic:pic xmlns:pic="http://schemas.openxmlformats.org/drawingml/2006/picture">
-                  <pic:nvPicPr>
-                    <pic:cNvPr id="0" name="Picture 3"/>
-                    <pic:cNvPicPr>
-                      <a:picLocks noChangeAspect="1" noChangeArrowheads="1"/>
-                    </pic:cNvPicPr>
-                  </pic:nvPicPr>
-                  <pic:blipFill>
-                    <a:blip r:embed="rId6">
-                      <a:extLst>
-                        <a:ext uri="{28A0092B-C50C-407E-A947-70E740481C1C}">
-                          <a14:useLocalDpi xmlns:a14="http://schemas.microsoft.com/office/drawing/2010/main" val="0"/>
-                        </a:ext>
-                      </a:extLst>
-                    </a:blip>
-                    <a:srcRect/>
-                    <a:stretch>
-                      <a:fillRect/>
-                    </a:stretch>
-                  </pic:blipFill>
-                  <pic:spPr bwMode="auto">
-                    <a:xfrm>
-                      <a:off x="0" y="0"/>
-                      <a:ext cx="4433478" cy="2230581"/>
-                    </a:xfrm>
-                    <a:prstGeom prst="rect">
-                      <a:avLst/>
-                    </a:prstGeom>
-                    <a:noFill/>
-                    <a:ln>
-                      <a:noFill/>
-                    </a:ln>
-                  </pic:spPr>
-                </pic:pic>
-              </a:graphicData>
-            </a:graphic>
-          </wp:inline>
-        </w:drawing>
-      </w:r>
-    </w:p>
-    <w:p>
-      <w:pPr>
-        <w:jc w:val="center"/>
-        <w:rPr>
-          <w:rFonts w:ascii="Courier New" w:hAnsi="Courier New" w:cs="Courier New"/>
-          <w:sz w:val="20"/>
-          <w:szCs w:val="20"/>
-        </w:rPr>
-      </w:pPr>
-    </w:p>
-    <w:p>
-      <w:pPr>
-        <w:jc w:val="center"/>
-        <w:rPr>
-          <w:rFonts w:ascii="Courier New" w:hAnsi="Courier New" w:cs="Courier New"/>
-          <w:sz w:val="20"/>
-          <w:szCs w:val="20"/>
-        </w:rPr>
-      </w:pPr>
+        <w:ind w:left="0" w:right="119"/>
+        <w:rPr>
+          <w:rFonts w:ascii="Courier New" w:hAnsi="Courier New" w:cs="Courier New"/>
+          <w:spacing w:val="20"/>
+        </w:rPr>
+      </w:pPr>
+      <w:r>
+        <w:rPr>
+          <w:rFonts w:ascii="Courier New" w:hAnsi="Courier New" w:cs="Courier New"/>
+          <w:spacing w:val="20"/>
+        </w:rPr>
+        <w:t xml:space="preserve">You first need to download project files from </w:t>
+      </w:r>
+      <w:hyperlink r:id="rId5" w:history="1">
+        <w:r>
+          <w:rPr>
+            <w:rStyle w:val="Hyperlink"/>
+            <w:rFonts w:ascii="Courier New" w:hAnsi="Courier New" w:cs="Courier New"/>
+            <w:b/>
+            <w:bCs/>
+            <w:spacing w:val="38"/>
+            <w:sz w:val="18"/>
+            <w:szCs w:val="18"/>
+          </w:rPr>
+          <w:t>https://github.com/gangryunguh/csem-student-template.git</w:t>
+        </w:r>
+      </w:hyperlink>
     </w:p>
     <w:p>
       <w:pPr>
@@ -5321,10 +5868,886 @@
           <w:ilvl w:val="0"/>
           <w:numId w:val="15"/>
         </w:numPr>
-        <w:spacing w:before="90"/>
-        <w:ind w:left="360"/>
-        <w:rPr>
-          <w:rFonts w:ascii="Courier New" w:hAnsi="Courier New" w:cs="Courier New"/>
+        <w:ind w:left="0" w:right="119"/>
+        <w:rPr>
+          <w:rFonts w:ascii="Courier New" w:hAnsi="Courier New" w:cs="Courier New"/>
+          <w:spacing w:val="20"/>
+        </w:rPr>
+      </w:pPr>
+      <w:r>
+        <w:rPr>
+          <w:rFonts w:ascii="Courier New" w:hAnsi="Courier New" w:cs="Courier New"/>
+          <w:spacing w:val="-3"/>
+        </w:rPr>
+        <w:t xml:space="preserve">Submit only the file </w:t>
+      </w:r>
+      <w:proofErr w:type="spellStart"/>
+      <w:r>
+        <w:rPr>
+          <w:rFonts w:ascii="Courier New" w:hAnsi="Courier New" w:cs="Courier New"/>
+          <w:b/>
+          <w:bCs/>
+          <w:spacing w:val="-3"/>
+        </w:rPr>
+        <w:t>sem</w:t>
+      </w:r>
+      <w:r>
+        <w:rPr>
+          <w:rFonts w:ascii="Courier New" w:hAnsi="Courier New" w:cs="Courier New"/>
+          <w:b/>
+          <w:bCs/>
+          <w:spacing w:val="-3"/>
+        </w:rPr>
+        <w:t>dum</w:t>
+      </w:r>
+      <w:r>
+        <w:rPr>
+          <w:rFonts w:ascii="Courier New" w:hAnsi="Courier New" w:cs="Courier New"/>
+          <w:b/>
+          <w:bCs/>
+          <w:spacing w:val="-3"/>
+        </w:rPr>
+        <w:t>.c</w:t>
+      </w:r>
+      <w:proofErr w:type="spellEnd"/>
+      <w:r>
+        <w:rPr>
+          <w:rFonts w:ascii="Courier New" w:hAnsi="Courier New" w:cs="Courier New"/>
+          <w:spacing w:val="-3"/>
+        </w:rPr>
+        <w:t xml:space="preserve"> to Canvas course assignment link.</w:t>
+      </w:r>
+    </w:p>
+    <w:p>
+      <w:pPr>
+        <w:pStyle w:val="BodyText"/>
+        <w:tabs>
+          <w:tab w:val="left" w:pos="2378"/>
+        </w:tabs>
+        <w:spacing w:before="66"/>
+        <w:ind w:left="80"/>
+        <w:rPr>
+          <w:rFonts w:ascii="Courier"/>
+        </w:rPr>
+      </w:pPr>
+      <w:r>
+        <w:rPr>
+          <w:rFonts w:ascii="Courier"/>
+        </w:rPr>
+        <w:t xml:space="preserve">    </w:t>
+      </w:r>
+    </w:p>
+    <w:p>
+      <w:pPr>
+        <w:pStyle w:val="BodyText"/>
+        <w:tabs>
+          <w:tab w:val="left" w:pos="2378"/>
+        </w:tabs>
+        <w:spacing w:before="66"/>
+        <w:ind w:left="80"/>
+        <w:rPr>
+          <w:rFonts w:ascii="Courier"/>
+        </w:rPr>
+      </w:pPr>
+    </w:p>
+    <w:tbl>
+      <w:tblPr>
+        <w:tblStyle w:val="TableGrid"/>
+        <w:tblW w:w="0" w:type="auto"/>
+        <w:tblInd w:w="80" w:type="dxa"/>
+        <w:tblLook w:val="04A0" w:firstRow="1" w:lastRow="0" w:firstColumn="1" w:lastColumn="0" w:noHBand="0" w:noVBand="1"/>
+      </w:tblPr>
+      <w:tblGrid>
+        <w:gridCol w:w="2345"/>
+        <w:gridCol w:w="6925"/>
+      </w:tblGrid>
+      <w:tr>
+        <w:tc>
+          <w:tcPr>
+            <w:tcW w:w="2345" w:type="dxa"/>
+          </w:tcPr>
+          <w:p>
+            <w:pPr>
+              <w:pStyle w:val="BodyText"/>
+              <w:tabs>
+                <w:tab w:val="left" w:pos="2378"/>
+              </w:tabs>
+              <w:spacing w:before="66"/>
+              <w:ind w:left="0"/>
+              <w:rPr>
+                <w:rFonts w:ascii="Courier"/>
+              </w:rPr>
+            </w:pPr>
+            <w:proofErr w:type="spellStart"/>
+            <w:r>
+              <w:rPr>
+                <w:rFonts w:ascii="Courier"/>
+              </w:rPr>
+              <w:t>cc.h</w:t>
+            </w:r>
+            <w:proofErr w:type="spellEnd"/>
+          </w:p>
+        </w:tc>
+        <w:tc>
+          <w:tcPr>
+            <w:tcW w:w="6925" w:type="dxa"/>
+          </w:tcPr>
+          <w:p>
+            <w:pPr>
+              <w:pStyle w:val="BodyText"/>
+              <w:tabs>
+                <w:tab w:val="left" w:pos="2378"/>
+              </w:tabs>
+              <w:spacing w:before="66"/>
+              <w:ind w:left="0"/>
+            </w:pPr>
+            <w:r>
+              <w:t>include</w:t>
+            </w:r>
+            <w:r>
+              <w:rPr>
+                <w:spacing w:val="-10"/>
+              </w:rPr>
+              <w:t xml:space="preserve"> </w:t>
+            </w:r>
+            <w:r>
+              <w:t>file</w:t>
+            </w:r>
+          </w:p>
+        </w:tc>
+      </w:tr>
+      <w:tr>
+        <w:tc>
+          <w:tcPr>
+            <w:tcW w:w="2345" w:type="dxa"/>
+          </w:tcPr>
+          <w:p>
+            <w:pPr>
+              <w:pStyle w:val="BodyText"/>
+              <w:tabs>
+                <w:tab w:val="left" w:pos="2378"/>
+              </w:tabs>
+              <w:spacing w:before="66"/>
+              <w:ind w:left="0"/>
+              <w:rPr>
+                <w:rFonts w:ascii="Courier"/>
+              </w:rPr>
+            </w:pPr>
+            <w:proofErr w:type="spellStart"/>
+            <w:proofErr w:type="gramStart"/>
+            <w:r>
+              <w:rPr>
+                <w:rFonts w:ascii="Courier"/>
+              </w:rPr>
+              <w:t>cgram.y</w:t>
+            </w:r>
+            <w:proofErr w:type="spellEnd"/>
+            <w:proofErr w:type="gramEnd"/>
+          </w:p>
+        </w:tc>
+        <w:tc>
+          <w:tcPr>
+            <w:tcW w:w="6925" w:type="dxa"/>
+          </w:tcPr>
+          <w:p>
+            <w:pPr>
+              <w:pStyle w:val="BodyText"/>
+              <w:tabs>
+                <w:tab w:val="left" w:pos="2378"/>
+              </w:tabs>
+              <w:spacing w:before="66"/>
+              <w:ind w:left="0"/>
+              <w:rPr>
+                <w:rFonts w:ascii="Courier"/>
+              </w:rPr>
+            </w:pPr>
+            <w:proofErr w:type="spellStart"/>
+            <w:r>
+              <w:t>yacc</w:t>
+            </w:r>
+            <w:proofErr w:type="spellEnd"/>
+            <w:r>
+              <w:t xml:space="preserve"> grammar for subset of C</w:t>
+            </w:r>
+          </w:p>
+        </w:tc>
+      </w:tr>
+      <w:tr>
+        <w:tc>
+          <w:tcPr>
+            <w:tcW w:w="2345" w:type="dxa"/>
+          </w:tcPr>
+          <w:p>
+            <w:pPr>
+              <w:pStyle w:val="BodyText"/>
+              <w:tabs>
+                <w:tab w:val="left" w:pos="2378"/>
+              </w:tabs>
+              <w:spacing w:before="66"/>
+              <w:ind w:left="0"/>
+              <w:rPr>
+                <w:rFonts w:ascii="Courier"/>
+              </w:rPr>
+            </w:pPr>
+            <w:proofErr w:type="spellStart"/>
+            <w:r>
+              <w:rPr>
+                <w:rFonts w:ascii="Courier"/>
+              </w:rPr>
+              <w:t>scan.c</w:t>
+            </w:r>
+            <w:proofErr w:type="spellEnd"/>
+          </w:p>
+        </w:tc>
+        <w:tc>
+          <w:tcPr>
+            <w:tcW w:w="6925" w:type="dxa"/>
+          </w:tcPr>
+          <w:p>
+            <w:pPr>
+              <w:pStyle w:val="BodyText"/>
+              <w:tabs>
+                <w:tab w:val="left" w:pos="2278"/>
+              </w:tabs>
+              <w:spacing w:before="98"/>
+              <w:ind w:left="0"/>
+            </w:pPr>
+            <w:r>
+              <w:rPr>
+                <w:spacing w:val="-1"/>
+              </w:rPr>
+              <w:t xml:space="preserve">lexical </w:t>
+            </w:r>
+            <w:r>
+              <w:t>analyzer</w:t>
+            </w:r>
+          </w:p>
+        </w:tc>
+      </w:tr>
+      <w:tr>
+        <w:tc>
+          <w:tcPr>
+            <w:tcW w:w="2345" w:type="dxa"/>
+          </w:tcPr>
+          <w:p>
+            <w:pPr>
+              <w:pStyle w:val="BodyText"/>
+              <w:tabs>
+                <w:tab w:val="left" w:pos="2378"/>
+              </w:tabs>
+              <w:spacing w:before="66"/>
+              <w:ind w:left="0"/>
+              <w:rPr>
+                <w:rFonts w:ascii="Courier"/>
+              </w:rPr>
+            </w:pPr>
+            <w:proofErr w:type="spellStart"/>
+            <w:r>
+              <w:rPr>
+                <w:rFonts w:ascii="Courier"/>
+              </w:rPr>
+              <w:t>sem.h</w:t>
+            </w:r>
+            <w:proofErr w:type="spellEnd"/>
+          </w:p>
+        </w:tc>
+        <w:tc>
+          <w:tcPr>
+            <w:tcW w:w="6925" w:type="dxa"/>
+          </w:tcPr>
+          <w:p>
+            <w:pPr>
+              <w:pStyle w:val="BodyText"/>
+              <w:tabs>
+                <w:tab w:val="left" w:pos="2378"/>
+              </w:tabs>
+              <w:spacing w:before="66"/>
+              <w:ind w:left="0"/>
+              <w:rPr>
+                <w:rFonts w:ascii="Courier"/>
+              </w:rPr>
+            </w:pPr>
+            <w:r>
+              <w:t>de</w:t>
+            </w:r>
+            <w:r>
+              <w:t>clares</w:t>
+            </w:r>
+            <w:r>
+              <w:rPr>
+                <w:spacing w:val="-4"/>
+              </w:rPr>
+              <w:t xml:space="preserve"> </w:t>
+            </w:r>
+            <w:r>
+              <w:t>prototypes</w:t>
+            </w:r>
+            <w:r>
+              <w:rPr>
+                <w:spacing w:val="-5"/>
+              </w:rPr>
+              <w:t xml:space="preserve"> </w:t>
+            </w:r>
+            <w:r>
+              <w:t>for</w:t>
+            </w:r>
+            <w:r>
+              <w:rPr>
+                <w:spacing w:val="-4"/>
+              </w:rPr>
+              <w:t xml:space="preserve"> </w:t>
+            </w:r>
+            <w:r>
+              <w:t>routines</w:t>
+            </w:r>
+            <w:r>
+              <w:t xml:space="preserve"> which being referenced in </w:t>
+            </w:r>
+            <w:proofErr w:type="spellStart"/>
+            <w:proofErr w:type="gramStart"/>
+            <w:r>
+              <w:rPr>
+                <w:rFonts w:ascii="Courier New" w:hAnsi="Courier New" w:cs="Courier New"/>
+              </w:rPr>
+              <w:t>cgram.y</w:t>
+            </w:r>
+            <w:proofErr w:type="spellEnd"/>
+            <w:proofErr w:type="gramEnd"/>
+          </w:p>
+        </w:tc>
+      </w:tr>
+      <w:tr>
+        <w:tc>
+          <w:tcPr>
+            <w:tcW w:w="2345" w:type="dxa"/>
+          </w:tcPr>
+          <w:p>
+            <w:pPr>
+              <w:pStyle w:val="BodyText"/>
+              <w:tabs>
+                <w:tab w:val="left" w:pos="2378"/>
+              </w:tabs>
+              <w:spacing w:before="66"/>
+              <w:ind w:left="0"/>
+              <w:rPr>
+                <w:rFonts w:ascii="Courier"/>
+                <w:b/>
+                <w:bCs/>
+              </w:rPr>
+            </w:pPr>
+            <w:proofErr w:type="spellStart"/>
+            <w:r>
+              <w:rPr>
+                <w:rFonts w:ascii="Courier"/>
+                <w:b/>
+                <w:bCs/>
+                <w:highlight w:val="yellow"/>
+              </w:rPr>
+              <w:t>semdum.c</w:t>
+            </w:r>
+            <w:proofErr w:type="spellEnd"/>
+          </w:p>
+        </w:tc>
+        <w:tc>
+          <w:tcPr>
+            <w:tcW w:w="6925" w:type="dxa"/>
+          </w:tcPr>
+          <w:p>
+            <w:pPr>
+              <w:pStyle w:val="BodyText"/>
+              <w:tabs>
+                <w:tab w:val="left" w:pos="2378"/>
+              </w:tabs>
+              <w:spacing w:before="66"/>
+              <w:ind w:left="0"/>
+              <w:rPr>
+                <w:rFonts w:ascii="Courier"/>
+              </w:rPr>
+            </w:pPr>
+            <w:r>
+              <w:t>de</w:t>
+            </w:r>
+            <w:r>
+              <w:t>fines</w:t>
+            </w:r>
+            <w:r>
+              <w:rPr>
+                <w:spacing w:val="-4"/>
+              </w:rPr>
+              <w:t xml:space="preserve"> </w:t>
+            </w:r>
+            <w:r>
+              <w:t>prototypes</w:t>
+            </w:r>
+            <w:r>
+              <w:rPr>
+                <w:spacing w:val="-5"/>
+              </w:rPr>
+              <w:t xml:space="preserve"> </w:t>
+            </w:r>
+            <w:r>
+              <w:t>for</w:t>
+            </w:r>
+            <w:r>
+              <w:rPr>
+                <w:spacing w:val="-4"/>
+              </w:rPr>
+              <w:t xml:space="preserve"> </w:t>
+            </w:r>
+            <w:r>
+              <w:t>routines</w:t>
+            </w:r>
+            <w:r>
+              <w:t xml:space="preserve"> being</w:t>
+            </w:r>
+            <w:r>
+              <w:t xml:space="preserve"> </w:t>
+            </w:r>
+            <w:r>
+              <w:t xml:space="preserve">listed in </w:t>
+            </w:r>
+            <w:proofErr w:type="spellStart"/>
+            <w:r>
+              <w:rPr>
+                <w:rFonts w:ascii="Courier New" w:hAnsi="Courier New" w:cs="Courier New"/>
+              </w:rPr>
+              <w:t>sem.h</w:t>
+            </w:r>
+            <w:proofErr w:type="spellEnd"/>
+            <w:r>
+              <w:t xml:space="preserve">, </w:t>
+            </w:r>
+            <w:r>
+              <w:t>which you need to implement</w:t>
+            </w:r>
+          </w:p>
+        </w:tc>
+      </w:tr>
+      <w:tr>
+        <w:tc>
+          <w:tcPr>
+            <w:tcW w:w="2345" w:type="dxa"/>
+          </w:tcPr>
+          <w:p>
+            <w:pPr>
+              <w:pStyle w:val="BodyText"/>
+              <w:tabs>
+                <w:tab w:val="left" w:pos="2378"/>
+              </w:tabs>
+              <w:spacing w:before="66"/>
+              <w:ind w:left="0"/>
+              <w:rPr>
+                <w:rFonts w:ascii="Courier"/>
+              </w:rPr>
+            </w:pPr>
+            <w:proofErr w:type="spellStart"/>
+            <w:r>
+              <w:rPr>
+                <w:rFonts w:ascii="Courier"/>
+              </w:rPr>
+              <w:t>semutil.c</w:t>
+            </w:r>
+            <w:proofErr w:type="spellEnd"/>
+            <w:r>
+              <w:rPr>
+                <w:rFonts w:ascii="Courier"/>
+              </w:rPr>
+              <w:t xml:space="preserve">   </w:t>
+            </w:r>
+          </w:p>
+        </w:tc>
+        <w:tc>
+          <w:tcPr>
+            <w:tcW w:w="6925" w:type="dxa"/>
+          </w:tcPr>
+          <w:p>
+            <w:pPr>
+              <w:pStyle w:val="BodyText"/>
+              <w:tabs>
+                <w:tab w:val="left" w:pos="2378"/>
+              </w:tabs>
+              <w:spacing w:before="66"/>
+              <w:ind w:left="0"/>
+              <w:rPr>
+                <w:rFonts w:ascii="Courier"/>
+              </w:rPr>
+            </w:pPr>
+            <w:r>
+              <w:t xml:space="preserve">defines </w:t>
+            </w:r>
+            <w:r>
+              <w:t>utili</w:t>
+            </w:r>
+            <w:r>
+              <w:t xml:space="preserve">ty </w:t>
+            </w:r>
+            <w:r>
+              <w:t>routines for the semantic actions</w:t>
+            </w:r>
+          </w:p>
+        </w:tc>
+      </w:tr>
+      <w:tr>
+        <w:tc>
+          <w:tcPr>
+            <w:tcW w:w="2345" w:type="dxa"/>
+          </w:tcPr>
+          <w:p>
+            <w:pPr>
+              <w:pStyle w:val="BodyText"/>
+              <w:tabs>
+                <w:tab w:val="left" w:pos="2378"/>
+              </w:tabs>
+              <w:spacing w:before="66"/>
+              <w:ind w:left="0"/>
+              <w:rPr>
+                <w:rFonts w:ascii="Courier"/>
+              </w:rPr>
+            </w:pPr>
+            <w:proofErr w:type="spellStart"/>
+            <w:r>
+              <w:rPr>
+                <w:rFonts w:ascii="Courier"/>
+              </w:rPr>
+              <w:t>semutil.h</w:t>
+            </w:r>
+            <w:proofErr w:type="spellEnd"/>
+            <w:r>
+              <w:rPr>
+                <w:rFonts w:ascii="Courier"/>
+              </w:rPr>
+              <w:t xml:space="preserve">   </w:t>
+            </w:r>
+          </w:p>
+        </w:tc>
+        <w:tc>
+          <w:tcPr>
+            <w:tcW w:w="6925" w:type="dxa"/>
+          </w:tcPr>
+          <w:p>
+            <w:pPr>
+              <w:pStyle w:val="BodyText"/>
+              <w:tabs>
+                <w:tab w:val="left" w:pos="2378"/>
+              </w:tabs>
+              <w:spacing w:before="66"/>
+              <w:ind w:left="0"/>
+              <w:rPr>
+                <w:rFonts w:ascii="Courier"/>
+              </w:rPr>
+            </w:pPr>
+            <w:r>
+              <w:t>de</w:t>
+            </w:r>
+            <w:r>
+              <w:t>clares</w:t>
+            </w:r>
+            <w:r>
+              <w:rPr>
+                <w:spacing w:val="-4"/>
+              </w:rPr>
+              <w:t xml:space="preserve"> </w:t>
+            </w:r>
+            <w:r>
+              <w:t>prototypes</w:t>
+            </w:r>
+            <w:r>
+              <w:rPr>
+                <w:spacing w:val="-5"/>
+              </w:rPr>
+              <w:t xml:space="preserve"> </w:t>
+            </w:r>
+            <w:r>
+              <w:t>for</w:t>
+            </w:r>
+            <w:r>
+              <w:rPr>
+                <w:spacing w:val="-4"/>
+              </w:rPr>
+              <w:t xml:space="preserve"> </w:t>
+            </w:r>
+            <w:proofErr w:type="spellStart"/>
+            <w:r>
+              <w:rPr>
+                <w:rFonts w:ascii="Courier New" w:hAnsi="Courier New" w:cs="Courier New"/>
+                <w:spacing w:val="-4"/>
+              </w:rPr>
+              <w:t>semutil</w:t>
+            </w:r>
+            <w:proofErr w:type="spellEnd"/>
+            <w:r>
+              <w:rPr>
+                <w:spacing w:val="-4"/>
+              </w:rPr>
+              <w:t xml:space="preserve"> </w:t>
+            </w:r>
+            <w:r>
+              <w:t>routines</w:t>
+            </w:r>
+          </w:p>
+        </w:tc>
+      </w:tr>
+      <w:tr>
+        <w:tc>
+          <w:tcPr>
+            <w:tcW w:w="2345" w:type="dxa"/>
+          </w:tcPr>
+          <w:p>
+            <w:pPr>
+              <w:pStyle w:val="BodyText"/>
+              <w:tabs>
+                <w:tab w:val="left" w:pos="2378"/>
+              </w:tabs>
+              <w:spacing w:before="66"/>
+              <w:ind w:left="0"/>
+              <w:rPr>
+                <w:rFonts w:ascii="Courier"/>
+              </w:rPr>
+            </w:pPr>
+            <w:proofErr w:type="spellStart"/>
+            <w:r>
+              <w:rPr>
+                <w:rFonts w:ascii="Courier"/>
+              </w:rPr>
+              <w:t>sym.c</w:t>
+            </w:r>
+            <w:proofErr w:type="spellEnd"/>
+            <w:r>
+              <w:rPr>
+                <w:rFonts w:ascii="Courier"/>
+              </w:rPr>
+              <w:t xml:space="preserve">       </w:t>
+            </w:r>
+          </w:p>
+        </w:tc>
+        <w:tc>
+          <w:tcPr>
+            <w:tcW w:w="6925" w:type="dxa"/>
+          </w:tcPr>
+          <w:p>
+            <w:pPr>
+              <w:pStyle w:val="BodyText"/>
+              <w:tabs>
+                <w:tab w:val="left" w:pos="2378"/>
+              </w:tabs>
+              <w:spacing w:before="66"/>
+              <w:ind w:left="0"/>
+              <w:rPr>
+                <w:rFonts w:ascii="Courier"/>
+              </w:rPr>
+            </w:pPr>
+            <w:r>
+              <w:t xml:space="preserve">defines </w:t>
+            </w:r>
+            <w:r>
+              <w:t>symbol table management</w:t>
+            </w:r>
+          </w:p>
+        </w:tc>
+      </w:tr>
+      <w:tr>
+        <w:tc>
+          <w:tcPr>
+            <w:tcW w:w="2345" w:type="dxa"/>
+          </w:tcPr>
+          <w:p>
+            <w:pPr>
+              <w:pStyle w:val="BodyText"/>
+              <w:tabs>
+                <w:tab w:val="left" w:pos="2378"/>
+              </w:tabs>
+              <w:spacing w:before="66"/>
+              <w:ind w:left="0"/>
+              <w:rPr>
+                <w:rFonts w:ascii="Courier"/>
+              </w:rPr>
+            </w:pPr>
+            <w:proofErr w:type="spellStart"/>
+            <w:r>
+              <w:rPr>
+                <w:rFonts w:ascii="Courier"/>
+              </w:rPr>
+              <w:t>sym.h</w:t>
+            </w:r>
+            <w:proofErr w:type="spellEnd"/>
+            <w:r>
+              <w:rPr>
+                <w:rFonts w:ascii="Courier"/>
+              </w:rPr>
+              <w:t xml:space="preserve">       </w:t>
+            </w:r>
+          </w:p>
+        </w:tc>
+        <w:tc>
+          <w:tcPr>
+            <w:tcW w:w="6925" w:type="dxa"/>
+          </w:tcPr>
+          <w:p>
+            <w:pPr>
+              <w:pStyle w:val="BodyText"/>
+              <w:tabs>
+                <w:tab w:val="left" w:pos="2378"/>
+              </w:tabs>
+              <w:spacing w:before="66"/>
+              <w:ind w:left="0"/>
+              <w:rPr>
+                <w:rFonts w:ascii="Courier"/>
+              </w:rPr>
+            </w:pPr>
+            <w:r>
+              <w:t>de</w:t>
+            </w:r>
+            <w:r>
+              <w:t>clares</w:t>
+            </w:r>
+            <w:r>
+              <w:rPr>
+                <w:spacing w:val="-4"/>
+              </w:rPr>
+              <w:t xml:space="preserve"> </w:t>
+            </w:r>
+            <w:r>
+              <w:t>prototypes</w:t>
+            </w:r>
+            <w:r>
+              <w:rPr>
+                <w:spacing w:val="-5"/>
+              </w:rPr>
+              <w:t xml:space="preserve"> </w:t>
+            </w:r>
+            <w:r>
+              <w:t>for</w:t>
+            </w:r>
+            <w:r>
+              <w:rPr>
+                <w:spacing w:val="-4"/>
+              </w:rPr>
+              <w:t xml:space="preserve"> </w:t>
+            </w:r>
+            <w:r>
+              <w:t>routines</w:t>
+            </w:r>
+            <w:r>
+              <w:rPr>
+                <w:spacing w:val="-4"/>
+              </w:rPr>
+              <w:t xml:space="preserve"> </w:t>
+            </w:r>
+            <w:r>
+              <w:t>in</w:t>
+            </w:r>
+            <w:r>
+              <w:rPr>
+                <w:spacing w:val="-4"/>
+              </w:rPr>
+              <w:t xml:space="preserve"> </w:t>
+            </w:r>
+            <w:proofErr w:type="spellStart"/>
+            <w:r>
+              <w:rPr>
+                <w:rFonts w:ascii="Courier New" w:hAnsi="Courier New" w:cs="Courier New"/>
+              </w:rPr>
+              <w:t>sym.c</w:t>
+            </w:r>
+            <w:proofErr w:type="spellEnd"/>
+          </w:p>
+        </w:tc>
+      </w:tr>
+    </w:tbl>
+    <w:p>
+      <w:pPr>
+        <w:pStyle w:val="BodyText"/>
+        <w:tabs>
+          <w:tab w:val="left" w:pos="2378"/>
+        </w:tabs>
+        <w:spacing w:before="66"/>
+        <w:ind w:left="80"/>
+        <w:rPr>
+          <w:rFonts w:ascii="Courier"/>
+        </w:rPr>
+      </w:pPr>
+    </w:p>
+    <w:p>
+      <w:pPr>
+        <w:pStyle w:val="BodyText"/>
+        <w:tabs>
+          <w:tab w:val="left" w:pos="2378"/>
+        </w:tabs>
+        <w:spacing w:before="66"/>
+        <w:ind w:left="80"/>
+        <w:rPr>
+          <w:rFonts w:ascii="Courier"/>
+        </w:rPr>
+      </w:pPr>
+    </w:p>
+    <w:p>
+      <w:pPr>
+        <w:pStyle w:val="BodyText"/>
+        <w:numPr>
+          <w:ilvl w:val="0"/>
+          <w:numId w:val="15"/>
+        </w:numPr>
+        <w:ind w:left="0" w:right="119"/>
+        <w:rPr>
+          <w:rFonts w:ascii="Courier New" w:hAnsi="Courier New" w:cs="Courier New"/>
+          <w:spacing w:val="20"/>
+        </w:rPr>
+      </w:pPr>
+      <w:r>
+        <w:rPr>
+          <w:rFonts w:ascii="Courier New" w:hAnsi="Courier New" w:cs="Courier New"/>
+          <w:spacing w:val="-3"/>
+        </w:rPr>
+        <w:t xml:space="preserve">Submit only the file </w:t>
+      </w:r>
+      <w:proofErr w:type="spellStart"/>
+      <w:r>
+        <w:rPr>
+          <w:rFonts w:ascii="Courier New" w:hAnsi="Courier New" w:cs="Courier New"/>
+          <w:b/>
+          <w:bCs/>
+          <w:spacing w:val="-3"/>
+        </w:rPr>
+        <w:t>sem</w:t>
+      </w:r>
+      <w:r>
+        <w:rPr>
+          <w:rFonts w:ascii="Courier New" w:hAnsi="Courier New" w:cs="Courier New"/>
+          <w:b/>
+          <w:bCs/>
+          <w:spacing w:val="-3"/>
+        </w:rPr>
+        <w:t>dum</w:t>
+      </w:r>
+      <w:r>
+        <w:rPr>
+          <w:rFonts w:ascii="Courier New" w:hAnsi="Courier New" w:cs="Courier New"/>
+          <w:b/>
+          <w:bCs/>
+          <w:spacing w:val="-3"/>
+        </w:rPr>
+        <w:t>.c</w:t>
+      </w:r>
+      <w:proofErr w:type="spellEnd"/>
+      <w:r>
+        <w:rPr>
+          <w:rFonts w:ascii="Courier New" w:hAnsi="Courier New" w:cs="Courier New"/>
+          <w:spacing w:val="-3"/>
+        </w:rPr>
+        <w:t xml:space="preserve"> to Canvas course assignment link.</w:t>
+      </w:r>
+    </w:p>
+    <w:p>
+      <w:pPr>
+        <w:pStyle w:val="BodyText"/>
+        <w:numPr>
+          <w:ilvl w:val="0"/>
+          <w:numId w:val="15"/>
+        </w:numPr>
+        <w:ind w:left="0" w:right="119"/>
+        <w:rPr>
+          <w:rFonts w:ascii="Courier New" w:hAnsi="Courier New" w:cs="Courier New"/>
+          <w:spacing w:val="20"/>
         </w:rPr>
       </w:pPr>
       <w:r>
@@ -5905,6 +7328,7 @@
           <w:sz w:val="22"/>
           <w:szCs w:val="22"/>
         </w:rPr>
+        <w:lastRenderedPageBreak/>
         <w:t>rel</w:t>
       </w:r>
       <w:proofErr w:type="spellEnd"/>
@@ -6572,17 +7996,7 @@
           <w:sz w:val="22"/>
           <w:szCs w:val="22"/>
         </w:rPr>
-        <w:t>dogot</w:t>
-      </w:r>
-      <w:r>
-        <w:rPr>
-          <w:rFonts w:ascii="Courier"/>
-          <w:b/>
-          <w:bCs/>
-          <w:sz w:val="22"/>
-          <w:szCs w:val="22"/>
-        </w:rPr>
-        <w:t>o</w:t>
+        <w:t>dogo</w:t>
       </w:r>
       <w:proofErr w:type="spellEnd"/>
     </w:p>
@@ -9458,6 +10872,43 @@
       <w:szCs w:val="20"/>
     </w:rPr>
   </w:style>
+  <w:style w:type="table" w:styleId="TableGrid">
+    <w:name w:val="Table Grid"/>
+    <w:basedOn w:val="TableNormal"/>
+    <w:uiPriority w:val="39"/>
+    <w:rsid w:val="00F30A45"/>
+    <w:tblPr>
+      <w:tblBorders>
+        <w:top w:val="single" w:sz="4" w:space="0" w:color="auto"/>
+        <w:left w:val="single" w:sz="4" w:space="0" w:color="auto"/>
+        <w:bottom w:val="single" w:sz="4" w:space="0" w:color="auto"/>
+        <w:right w:val="single" w:sz="4" w:space="0" w:color="auto"/>
+        <w:insideH w:val="single" w:sz="4" w:space="0" w:color="auto"/>
+        <w:insideV w:val="single" w:sz="4" w:space="0" w:color="auto"/>
+      </w:tblBorders>
+    </w:tblPr>
+  </w:style>
+  <w:style w:type="character" w:styleId="Hyperlink">
+    <w:name w:val="Hyperlink"/>
+    <w:basedOn w:val="DefaultParagraphFont"/>
+    <w:uiPriority w:val="99"/>
+    <w:unhideWhenUsed/>
+    <w:rsid w:val="00333BD4"/>
+    <w:rPr>
+      <w:color w:val="0563C1" w:themeColor="hyperlink"/>
+      <w:u w:val="single"/>
+    </w:rPr>
+  </w:style>
+  <w:style w:type="character" w:styleId="UnresolvedMention">
+    <w:name w:val="Unresolved Mention"/>
+    <w:basedOn w:val="DefaultParagraphFont"/>
+    <w:uiPriority w:val="99"/>
+    <w:rsid w:val="00333BD4"/>
+    <w:rPr>
+      <w:color w:val="605E5C"/>
+      <w:shd w:val="clear" w:color="auto" w:fill="E1DFDD"/>
+    </w:rPr>
+  </w:style>
 </w:styles>
 </file>
 

</xml_diff>